<commit_message>
update de artefatos relacionados a gerência
</commit_message>
<xml_diff>
--- a/1º Etapa/Gerência/PGC-DONATE.docx
+++ b/1º Etapa/Gerência/PGC-DONATE.docx
@@ -43,7 +43,7 @@
           <w:szCs w:val="28"/>
           <w:lang w:val="pt-BR"/>
         </w:rPr>
-        <w:t>Donate</w:t>
+        <w:t>Donate – V1.</w:t>
       </w:r>
       <w:r>
         <w:rPr>
@@ -54,18 +54,7 @@
           <w:szCs w:val="28"/>
           <w:lang w:val="pt-BR"/>
         </w:rPr>
-        <w:t xml:space="preserve"> – </w:t>
-      </w:r>
-      <w:r>
-        <w:rPr>
-          <w:rFonts w:eastAsia="Arial" w:cs="Arial" w:ascii="Arial" w:hAnsi="Arial"/>
-          <w:b/>
-          <w:bCs/>
-          <w:sz w:val="28"/>
-          <w:szCs w:val="28"/>
-          <w:lang w:val="pt-BR"/>
-        </w:rPr>
-        <w:t>V1.00</w:t>
+        <w:t>01</w:t>
       </w:r>
     </w:p>
     <w:p>
@@ -209,17 +198,7 @@
           <w:sz w:val="24"/>
           <w:szCs w:val="24"/>
         </w:rPr>
-        <w:t xml:space="preserve">Este documento referente ao Plano Geral de Configuração(PGC) - Donate é voltado para os membros da equipe </w:t>
-      </w:r>
-      <w:r>
-        <w:rPr>
-          <w:rFonts w:eastAsia="Arial" w:cs="Arial" w:ascii="Arial" w:hAnsi="Arial"/>
-          <w:b w:val="false"/>
-          <w:bCs w:val="false"/>
-          <w:sz w:val="24"/>
-          <w:szCs w:val="24"/>
-        </w:rPr>
-        <w:t>e descreve</w:t>
+        <w:t>Este documento referente ao Plano Geral de Configuração(PGC) - Donate é voltado para os membros da equipe e descreve</w:t>
       </w:r>
       <w:r>
         <w:rPr>
@@ -416,18 +395,7 @@
           <w:szCs w:val="24"/>
           <w:lang w:val="pt-BR"/>
         </w:rPr>
-        <w:t xml:space="preserve">2.1. </w:t>
-      </w:r>
-      <w:r>
-        <w:rPr>
-          <w:rFonts w:eastAsia="Arial" w:cs="Arial" w:ascii="Arial" w:hAnsi="Arial"/>
-          <w:b/>
-          <w:bCs/>
-          <w:sz w:val="24"/>
-          <w:szCs w:val="24"/>
-          <w:lang w:val="pt-BR"/>
-        </w:rPr>
-        <w:t>Acrônimo</w:t>
+        <w:t>2.1. Acrônimo</w:t>
       </w:r>
     </w:p>
     <w:tbl>
@@ -438,7 +406,7 @@
         <w:tblInd w:w="0" w:type="dxa"/>
         <w:tblCellMar>
           <w:top w:w="0" w:type="dxa"/>
-          <w:left w:w="108" w:type="dxa"/>
+          <w:left w:w="98" w:type="dxa"/>
           <w:bottom w:w="0" w:type="dxa"/>
           <w:right w:w="108" w:type="dxa"/>
         </w:tblCellMar>
@@ -460,7 +428,7 @@
             </w:tcBorders>
             <w:shd w:fill="auto" w:val="clear"/>
             <w:tcMar>
-              <w:left w:w="108" w:type="dxa"/>
+              <w:left w:w="98" w:type="dxa"/>
             </w:tcMar>
           </w:tcPr>
           <w:p>
@@ -502,7 +470,7 @@
             </w:tcBorders>
             <w:shd w:fill="auto" w:val="clear"/>
             <w:tcMar>
-              <w:left w:w="108" w:type="dxa"/>
+              <w:left w:w="98" w:type="dxa"/>
             </w:tcMar>
           </w:tcPr>
           <w:p>
@@ -544,7 +512,7 @@
             <w:tcBorders/>
             <w:shd w:fill="auto" w:val="clear"/>
             <w:tcMar>
-              <w:left w:w="108" w:type="dxa"/>
+              <w:left w:w="98" w:type="dxa"/>
             </w:tcMar>
           </w:tcPr>
           <w:p>
@@ -553,15 +521,7 @@
               <w:bidi w:val="0"/>
               <w:spacing w:lineRule="auto" w:line="240" w:before="0" w:after="0"/>
               <w:jc w:val="center"/>
-              <w:rPr>
-                <w:rFonts w:ascii="Arial" w:hAnsi="Arial" w:eastAsia="Arial" w:cs="Arial"/>
-                <w:b/>
-                <w:b/>
-                <w:bCs/>
-                <w:sz w:val="24"/>
-                <w:szCs w:val="24"/>
-                <w:lang w:val="pt-BR"/>
-              </w:rPr>
+              <w:rPr/>
             </w:pPr>
             <w:r>
               <w:rPr>
@@ -572,7 +532,7 @@
                 <w:szCs w:val="24"/>
                 <w:lang w:val="pt-BR"/>
               </w:rPr>
-              <w:t>PCS</w:t>
+              <w:t>PGC</w:t>
             </w:r>
           </w:p>
         </w:tc>
@@ -583,7 +543,7 @@
             <w:tcBorders/>
             <w:shd w:fill="auto" w:val="clear"/>
             <w:tcMar>
-              <w:left w:w="108" w:type="dxa"/>
+              <w:left w:w="98" w:type="dxa"/>
             </w:tcMar>
           </w:tcPr>
           <w:p>
@@ -625,7 +585,7 @@
             <w:tcBorders/>
             <w:shd w:fill="auto" w:val="clear"/>
             <w:tcMar>
-              <w:left w:w="108" w:type="dxa"/>
+              <w:left w:w="98" w:type="dxa"/>
             </w:tcMar>
           </w:tcPr>
           <w:p>
@@ -664,7 +624,7 @@
             <w:tcBorders/>
             <w:shd w:fill="auto" w:val="clear"/>
             <w:tcMar>
-              <w:left w:w="108" w:type="dxa"/>
+              <w:left w:w="98" w:type="dxa"/>
             </w:tcMar>
           </w:tcPr>
           <w:p>
@@ -706,7 +666,7 @@
             <w:tcBorders/>
             <w:shd w:fill="auto" w:val="clear"/>
             <w:tcMar>
-              <w:left w:w="108" w:type="dxa"/>
+              <w:left w:w="98" w:type="dxa"/>
             </w:tcMar>
           </w:tcPr>
           <w:p>
@@ -745,7 +705,7 @@
             <w:tcBorders/>
             <w:shd w:fill="auto" w:val="clear"/>
             <w:tcMar>
-              <w:left w:w="108" w:type="dxa"/>
+              <w:left w:w="98" w:type="dxa"/>
             </w:tcMar>
           </w:tcPr>
           <w:p>
@@ -755,13 +715,9 @@
               <w:spacing w:lineRule="auto" w:line="240" w:before="0" w:after="0"/>
               <w:jc w:val="center"/>
               <w:rPr>
-                <w:rFonts w:ascii="Arial" w:hAnsi="Arial" w:eastAsia="Arial" w:cs="Arial"/>
-                <w:b/>
-                <w:b/>
-                <w:bCs/>
-                <w:sz w:val="24"/>
-                <w:szCs w:val="24"/>
-                <w:lang w:val="pt-BR"/>
+                <w:rFonts w:ascii="Arial" w:hAnsi="Arial"/>
+                <w:sz w:val="24"/>
+                <w:szCs w:val="24"/>
               </w:rPr>
             </w:pPr>
             <w:r>
@@ -774,6 +730,77 @@
                 <w:lang w:val="pt-BR"/>
               </w:rPr>
               <w:t>Plano Geral do Projeto</w:t>
+            </w:r>
+          </w:p>
+        </w:tc>
+      </w:tr>
+      <w:tr>
+        <w:trPr/>
+        <w:tc>
+          <w:tcPr>
+            <w:tcW w:w="4513" w:type="dxa"/>
+            <w:cnfStyle w:val="001000000000" w:firstRow="0" w:lastRow="0" w:firstColumn="1" w:lastColumn="0" w:oddVBand="0" w:evenVBand="0" w:oddHBand="0" w:evenHBand="0" w:firstRowFirstColumn="0" w:firstRowLastColumn="0" w:lastRowFirstColumn="0" w:lastRowLastColumn="0"/>
+            <w:tcBorders>
+              <w:top w:val="nil"/>
+            </w:tcBorders>
+            <w:shd w:fill="auto" w:val="clear"/>
+            <w:tcMar>
+              <w:left w:w="98" w:type="dxa"/>
+            </w:tcMar>
+          </w:tcPr>
+          <w:p>
+            <w:pPr>
+              <w:pStyle w:val="Normal"/>
+              <w:bidi w:val="0"/>
+              <w:spacing w:lineRule="auto" w:line="240" w:before="0" w:after="0"/>
+              <w:jc w:val="center"/>
+              <w:rPr>
+                <w:rFonts w:ascii="Arial" w:hAnsi="Arial"/>
+                <w:sz w:val="24"/>
+                <w:szCs w:val="24"/>
+              </w:rPr>
+            </w:pPr>
+            <w:r>
+              <w:rPr>
+                <w:rFonts w:ascii="Arial" w:hAnsi="Arial"/>
+                <w:sz w:val="24"/>
+                <w:szCs w:val="24"/>
+              </w:rPr>
+              <w:t>PGG</w:t>
+            </w:r>
+          </w:p>
+        </w:tc>
+        <w:tc>
+          <w:tcPr>
+            <w:tcW w:w="4512" w:type="dxa"/>
+            <w:cnfStyle w:val="000000000000" w:firstRow="0" w:lastRow="0" w:firstColumn="0" w:lastColumn="0" w:oddVBand="0" w:evenVBand="0" w:oddHBand="0" w:evenHBand="0" w:firstRowFirstColumn="0" w:firstRowLastColumn="0" w:lastRowFirstColumn="0" w:lastRowLastColumn="0"/>
+            <w:tcBorders>
+              <w:top w:val="nil"/>
+            </w:tcBorders>
+            <w:shd w:fill="auto" w:val="clear"/>
+            <w:tcMar>
+              <w:left w:w="98" w:type="dxa"/>
+            </w:tcMar>
+          </w:tcPr>
+          <w:p>
+            <w:pPr>
+              <w:pStyle w:val="Normal"/>
+              <w:bidi w:val="0"/>
+              <w:spacing w:lineRule="auto" w:line="240" w:before="0" w:after="0"/>
+              <w:jc w:val="center"/>
+              <w:rPr>
+                <w:rFonts w:ascii="Arial" w:hAnsi="Arial"/>
+                <w:sz w:val="24"/>
+                <w:szCs w:val="24"/>
+              </w:rPr>
+            </w:pPr>
+            <w:r>
+              <w:rPr>
+                <w:rFonts w:ascii="Arial" w:hAnsi="Arial"/>
+                <w:sz w:val="24"/>
+                <w:szCs w:val="24"/>
+              </w:rPr>
+              <w:t>Processo de Gerência Geral</w:t>
             </w:r>
           </w:p>
         </w:tc>
@@ -787,7 +814,7 @@
             <w:tcBorders/>
             <w:shd w:fill="auto" w:val="clear"/>
             <w:tcMar>
-              <w:left w:w="108" w:type="dxa"/>
+              <w:left w:w="98" w:type="dxa"/>
             </w:tcMar>
           </w:tcPr>
           <w:p>
@@ -826,7 +853,7 @@
             <w:tcBorders/>
             <w:shd w:fill="auto" w:val="clear"/>
             <w:tcMar>
-              <w:left w:w="108" w:type="dxa"/>
+              <w:left w:w="98" w:type="dxa"/>
             </w:tcMar>
           </w:tcPr>
           <w:p>
@@ -868,7 +895,7 @@
             <w:tcBorders/>
             <w:shd w:fill="auto" w:val="clear"/>
             <w:tcMar>
-              <w:left w:w="108" w:type="dxa"/>
+              <w:left w:w="98" w:type="dxa"/>
             </w:tcMar>
           </w:tcPr>
           <w:p>
@@ -878,13 +905,9 @@
               <w:spacing w:lineRule="auto" w:line="240" w:before="0" w:after="0"/>
               <w:jc w:val="center"/>
               <w:rPr>
-                <w:rFonts w:ascii="Arial" w:hAnsi="Arial" w:eastAsia="Arial" w:cs="Arial"/>
-                <w:b/>
-                <w:b/>
-                <w:bCs/>
-                <w:sz w:val="24"/>
-                <w:szCs w:val="24"/>
-                <w:lang w:val="pt-BR"/>
+                <w:rFonts w:ascii="Arial" w:hAnsi="Arial"/>
+                <w:sz w:val="24"/>
+                <w:szCs w:val="24"/>
               </w:rPr>
             </w:pPr>
             <w:r>
@@ -896,7 +919,7 @@
                 <w:szCs w:val="24"/>
                 <w:lang w:val="pt-BR"/>
               </w:rPr>
-              <w:t>DAS</w:t>
+              <w:t>DGS</w:t>
             </w:r>
           </w:p>
         </w:tc>
@@ -907,7 +930,7 @@
             <w:tcBorders/>
             <w:shd w:fill="auto" w:val="clear"/>
             <w:tcMar>
-              <w:left w:w="108" w:type="dxa"/>
+              <w:left w:w="98" w:type="dxa"/>
             </w:tcMar>
           </w:tcPr>
           <w:p>
@@ -935,7 +958,7 @@
                 <w:szCs w:val="24"/>
                 <w:lang w:val="pt-BR"/>
               </w:rPr>
-              <w:t>Documento de Arquitetura do Sistema</w:t>
+              <w:t>Documento de Design do Sistema</w:t>
             </w:r>
           </w:p>
         </w:tc>
@@ -949,7 +972,7 @@
             <w:tcBorders/>
             <w:shd w:fill="auto" w:val="clear"/>
             <w:tcMar>
-              <w:left w:w="108" w:type="dxa"/>
+              <w:left w:w="98" w:type="dxa"/>
             </w:tcMar>
           </w:tcPr>
           <w:p>
@@ -988,7 +1011,7 @@
             <w:tcBorders/>
             <w:shd w:fill="auto" w:val="clear"/>
             <w:tcMar>
-              <w:left w:w="108" w:type="dxa"/>
+              <w:left w:w="98" w:type="dxa"/>
             </w:tcMar>
           </w:tcPr>
           <w:p>
@@ -1082,9 +1105,12 @@
       </w:pPr>
       <w:r>
         <w:rPr>
-          <w:rFonts w:ascii="Arial" w:hAnsi="Arial"/>
-          <w:sz w:val="24"/>
-          <w:szCs w:val="24"/>
+          <w:rFonts w:eastAsia="Arial" w:cs="Arial"/>
+          <w:b w:val="false"/>
+          <w:bCs w:val="false"/>
+          <w:i/>
+          <w:iCs/>
+          <w:lang w:val="pt-BR"/>
         </w:rPr>
       </w:r>
     </w:p>
@@ -1108,9 +1134,12 @@
       </w:pPr>
       <w:r>
         <w:rPr>
-          <w:rFonts w:ascii="Arial" w:hAnsi="Arial"/>
-          <w:sz w:val="24"/>
-          <w:szCs w:val="24"/>
+          <w:rFonts w:eastAsia="Arial" w:cs="Arial"/>
+          <w:b w:val="false"/>
+          <w:bCs w:val="false"/>
+          <w:i/>
+          <w:iCs/>
+          <w:lang w:val="pt-BR"/>
         </w:rPr>
       </w:r>
     </w:p>
@@ -1134,9 +1163,12 @@
       </w:pPr>
       <w:r>
         <w:rPr>
-          <w:rFonts w:ascii="Arial" w:hAnsi="Arial"/>
-          <w:sz w:val="24"/>
-          <w:szCs w:val="24"/>
+          <w:rFonts w:eastAsia="Arial" w:cs="Arial"/>
+          <w:b w:val="false"/>
+          <w:bCs w:val="false"/>
+          <w:i/>
+          <w:iCs/>
+          <w:lang w:val="pt-BR"/>
         </w:rPr>
       </w:r>
     </w:p>
@@ -1160,9 +1192,12 @@
       </w:pPr>
       <w:r>
         <w:rPr>
-          <w:rFonts w:ascii="Arial" w:hAnsi="Arial"/>
-          <w:sz w:val="24"/>
-          <w:szCs w:val="24"/>
+          <w:rFonts w:eastAsia="Arial" w:cs="Arial"/>
+          <w:b w:val="false"/>
+          <w:bCs w:val="false"/>
+          <w:i/>
+          <w:iCs/>
+          <w:lang w:val="pt-BR"/>
         </w:rPr>
       </w:r>
     </w:p>
@@ -1186,9 +1221,12 @@
       </w:pPr>
       <w:r>
         <w:rPr>
-          <w:rFonts w:ascii="Arial" w:hAnsi="Arial"/>
-          <w:sz w:val="24"/>
-          <w:szCs w:val="24"/>
+          <w:rFonts w:eastAsia="Arial" w:cs="Arial"/>
+          <w:b w:val="false"/>
+          <w:bCs w:val="false"/>
+          <w:i/>
+          <w:iCs/>
+          <w:lang w:val="pt-BR"/>
         </w:rPr>
       </w:r>
     </w:p>
@@ -1218,18 +1256,7 @@
           <w:szCs w:val="24"/>
           <w:lang w:val="pt-BR"/>
         </w:rPr>
-        <w:t xml:space="preserve">2.1. </w:t>
-      </w:r>
-      <w:r>
-        <w:rPr>
-          <w:rFonts w:eastAsia="Arial" w:cs="Arial" w:ascii="Arial" w:hAnsi="Arial"/>
-          <w:b/>
-          <w:bCs/>
-          <w:sz w:val="24"/>
-          <w:szCs w:val="24"/>
-          <w:lang w:val="pt-BR"/>
-        </w:rPr>
-        <w:t>Nome do documento</w:t>
+        <w:t>2.1. Nome do documento</w:t>
       </w:r>
     </w:p>
     <w:p>
@@ -1282,95 +1309,7 @@
           <w:szCs w:val="24"/>
           <w:lang w:val="pt-BR"/>
         </w:rPr>
-        <w:t>Todos os itens de configuração gerados ao longo</w:t>
-      </w:r>
-      <w:r>
-        <w:rPr>
-          <w:rFonts w:eastAsia="Arial" w:cs="Arial" w:ascii="Arial" w:hAnsi="Arial"/>
-          <w:b w:val="false"/>
-          <w:bCs w:val="false"/>
-          <w:sz w:val="24"/>
-          <w:szCs w:val="24"/>
-          <w:lang w:val="pt-BR"/>
-        </w:rPr>
-        <w:t xml:space="preserve"> </w:t>
-      </w:r>
-      <w:r>
-        <w:rPr>
-          <w:rFonts w:eastAsia="Arial" w:cs="Arial" w:ascii="Arial" w:hAnsi="Arial"/>
-          <w:b w:val="false"/>
-          <w:bCs w:val="false"/>
-          <w:sz w:val="24"/>
-          <w:szCs w:val="24"/>
-          <w:lang w:val="pt-BR"/>
-        </w:rPr>
-        <w:t>do projeto</w:t>
-      </w:r>
-      <w:r>
-        <w:rPr>
-          <w:rFonts w:eastAsia="Arial" w:cs="Arial" w:ascii="Arial" w:hAnsi="Arial"/>
-          <w:b w:val="false"/>
-          <w:bCs w:val="false"/>
-          <w:sz w:val="24"/>
-          <w:szCs w:val="24"/>
-          <w:lang w:val="pt-BR"/>
-        </w:rPr>
-        <w:t>,</w:t>
-      </w:r>
-      <w:r>
-        <w:rPr>
-          <w:rFonts w:eastAsia="Arial" w:cs="Arial" w:ascii="Arial" w:hAnsi="Arial"/>
-          <w:b w:val="false"/>
-          <w:bCs w:val="false"/>
-          <w:sz w:val="24"/>
-          <w:szCs w:val="24"/>
-          <w:lang w:val="pt-BR"/>
-        </w:rPr>
-        <w:t xml:space="preserve"> exceto código</w:t>
-      </w:r>
-      <w:r>
-        <w:rPr>
-          <w:rFonts w:eastAsia="Arial" w:cs="Arial" w:ascii="Arial" w:hAnsi="Arial"/>
-          <w:b w:val="false"/>
-          <w:bCs w:val="false"/>
-          <w:sz w:val="24"/>
-          <w:szCs w:val="24"/>
-          <w:lang w:val="pt-BR"/>
-        </w:rPr>
-        <w:t>-</w:t>
-      </w:r>
-      <w:r>
-        <w:rPr>
-          <w:rFonts w:eastAsia="Arial" w:cs="Arial" w:ascii="Arial" w:hAnsi="Arial"/>
-          <w:b w:val="false"/>
-          <w:bCs w:val="false"/>
-          <w:sz w:val="24"/>
-          <w:szCs w:val="24"/>
-          <w:lang w:val="pt-BR"/>
-        </w:rPr>
-        <w:t>fonte, deveram seguir o</w:t>
-      </w:r>
-      <w:r>
-        <w:rPr>
-          <w:rFonts w:eastAsia="Arial" w:cs="Arial" w:ascii="Arial" w:hAnsi="Arial"/>
-          <w:b w:val="false"/>
-          <w:bCs w:val="false"/>
-          <w:sz w:val="24"/>
-          <w:szCs w:val="24"/>
-          <w:lang w:val="pt-BR"/>
-        </w:rPr>
-        <w:t xml:space="preserve"> </w:t>
-      </w:r>
-      <w:r>
-        <w:rPr>
-          <w:rFonts w:eastAsia="Arial" w:cs="Arial" w:ascii="Arial" w:hAnsi="Arial"/>
-          <w:b w:val="false"/>
-          <w:bCs w:val="false"/>
-          <w:sz w:val="24"/>
-          <w:szCs w:val="24"/>
-          <w:lang w:val="pt-BR"/>
-        </w:rPr>
-        <w:t>padrão de definição especificado abaixo:</w:t>
+        <w:t>Todos os itens de configuração gerados ao longo do projeto, exceto código-fonte, deveram seguir o padrão de definição especificado abaixo:</w:t>
       </w:r>
     </w:p>
     <w:p>
@@ -1464,29 +1403,7 @@
           <w:szCs w:val="24"/>
           <w:lang w:val="pt-BR"/>
         </w:rPr>
-        <w:t xml:space="preserve">&lt;ACRÔNOMO&gt;: É referente ao significado(nome) dos artefatos do projeto, que está definido no tópico </w:t>
-      </w:r>
-      <w:r>
-        <w:rPr>
-          <w:rFonts w:eastAsia="Arial" w:cs="Arial" w:ascii="Arial" w:hAnsi="Arial"/>
-          <w:b w:val="false"/>
-          <w:bCs w:val="false"/>
-          <w:sz w:val="24"/>
-          <w:szCs w:val="24"/>
-          <w:lang w:val="pt-BR"/>
-        </w:rPr>
-        <w:t>“Definição de acrônimo”</w:t>
-      </w:r>
-      <w:r>
-        <w:rPr>
-          <w:rFonts w:eastAsia="Arial" w:cs="Arial" w:ascii="Arial" w:hAnsi="Arial"/>
-          <w:b w:val="false"/>
-          <w:bCs w:val="false"/>
-          <w:sz w:val="24"/>
-          <w:szCs w:val="24"/>
-          <w:lang w:val="pt-BR"/>
-        </w:rPr>
-        <w:t xml:space="preserve"> (tabela 1).</w:t>
+        <w:t>&lt;ACRÔNOMO&gt;: É referente ao significado(nome) dos artefatos do projeto, que está definido no tópico “Definição de acrônimo” (tabela 1).</w:t>
       </w:r>
     </w:p>
     <w:p>
@@ -1511,29 +1428,7 @@
           <w:szCs w:val="24"/>
           <w:lang w:val="pt-BR"/>
         </w:rPr>
-        <w:t>&lt;PROJETO&gt;</w:t>
-      </w:r>
-      <w:r>
-        <w:rPr>
-          <w:rFonts w:eastAsia="Arial" w:cs="Arial" w:ascii="Arial" w:hAnsi="Arial"/>
-          <w:b w:val="false"/>
-          <w:bCs w:val="false"/>
-          <w:sz w:val="24"/>
-          <w:szCs w:val="24"/>
-          <w:lang w:val="pt-BR"/>
-        </w:rPr>
-        <w:t>:</w:t>
-      </w:r>
-      <w:r>
-        <w:rPr>
-          <w:rFonts w:eastAsia="Arial" w:cs="Arial" w:ascii="Arial" w:hAnsi="Arial"/>
-          <w:b w:val="false"/>
-          <w:bCs w:val="false"/>
-          <w:sz w:val="24"/>
-          <w:szCs w:val="24"/>
-          <w:lang w:val="pt-BR"/>
-        </w:rPr>
-        <w:t xml:space="preserve"> É referente ao projeto que o documento em questão está relacionado.</w:t>
+        <w:t>&lt;PROJETO&gt;: É referente ao projeto que o documento em questão está relacionado.</w:t>
       </w:r>
     </w:p>
     <w:p>
@@ -1562,18 +1457,7 @@
           <w:szCs w:val="24"/>
           <w:lang w:val="pt-BR"/>
         </w:rPr>
-        <w:t>2.3. Versão</w:t>
-      </w:r>
-      <w:r>
-        <w:rPr>
-          <w:rFonts w:eastAsia="Arial" w:cs="Arial" w:ascii="Arial" w:hAnsi="Arial"/>
-          <w:b/>
-          <w:bCs/>
-          <w:sz w:val="24"/>
-          <w:szCs w:val="24"/>
-          <w:lang w:val="pt-BR"/>
-        </w:rPr>
-        <w:t xml:space="preserve"> do documento</w:t>
+        <w:t>2.3. Versão do documento</w:t>
       </w:r>
     </w:p>
     <w:p>
@@ -1598,51 +1482,7 @@
           <w:szCs w:val="24"/>
           <w:lang w:val="pt-BR"/>
         </w:rPr>
-        <w:t>Dentro de todos documentos deve conter após do</w:t>
-      </w:r>
-      <w:r>
-        <w:rPr>
-          <w:rFonts w:eastAsia="Arial" w:cs="Arial" w:ascii="Arial" w:hAnsi="Arial"/>
-          <w:b w:val="false"/>
-          <w:bCs w:val="false"/>
-          <w:sz w:val="24"/>
-          <w:szCs w:val="24"/>
-          <w:lang w:val="pt-BR"/>
-        </w:rPr>
-        <w:t xml:space="preserve"> </w:t>
-      </w:r>
-      <w:r>
-        <w:rPr>
-          <w:rFonts w:eastAsia="Arial" w:cs="Arial" w:ascii="Arial" w:hAnsi="Arial"/>
-          <w:b w:val="false"/>
-          <w:bCs w:val="false"/>
-          <w:sz w:val="24"/>
-          <w:szCs w:val="24"/>
-          <w:lang w:val="pt-BR"/>
-        </w:rPr>
-        <w:t>identificador do documento sua versão seguindo o</w:t>
-      </w:r>
-      <w:r>
-        <w:rPr>
-          <w:rFonts w:eastAsia="Arial" w:cs="Arial" w:ascii="Arial" w:hAnsi="Arial"/>
-          <w:b w:val="false"/>
-          <w:bCs w:val="false"/>
-          <w:sz w:val="24"/>
-          <w:szCs w:val="24"/>
-          <w:lang w:val="pt-BR"/>
-        </w:rPr>
-        <w:t xml:space="preserve"> </w:t>
-      </w:r>
-      <w:r>
-        <w:rPr>
-          <w:rFonts w:eastAsia="Arial" w:cs="Arial" w:ascii="Arial" w:hAnsi="Arial"/>
-          <w:b w:val="false"/>
-          <w:bCs w:val="false"/>
-          <w:sz w:val="24"/>
-          <w:szCs w:val="24"/>
-          <w:lang w:val="pt-BR"/>
-        </w:rPr>
-        <w:t>padrão especificado abaixo:</w:t>
+        <w:t>Dentro de todos documentos deve conter após do identificador do documento sua versão seguindo o padrão especificado abaixo:</w:t>
       </w:r>
     </w:p>
     <w:p>
@@ -1825,10 +1665,10 @@
         <w:tblStyle w:val="GridTable1Light-Accent1"/>
         <w:tblW w:w="9030" w:type="dxa"/>
         <w:jc w:val="left"/>
-        <w:tblInd w:w="360" w:type="dxa"/>
+        <w:tblInd w:w="350" w:type="dxa"/>
         <w:tblCellMar>
           <w:top w:w="0" w:type="dxa"/>
-          <w:left w:w="108" w:type="dxa"/>
+          <w:left w:w="98" w:type="dxa"/>
           <w:bottom w:w="0" w:type="dxa"/>
           <w:right w:w="108" w:type="dxa"/>
         </w:tblCellMar>
@@ -1838,7 +1678,7 @@
         <w:gridCol w:w="2715"/>
         <w:gridCol w:w="1796"/>
         <w:gridCol w:w="2256"/>
-        <w:gridCol w:w="2263"/>
+        <w:gridCol w:w="2262"/>
       </w:tblGrid>
       <w:tr>
         <w:trPr>
@@ -1855,17 +1695,36 @@
             </w:tcBorders>
             <w:shd w:fill="auto" w:val="clear"/>
             <w:tcMar>
-              <w:left w:w="108" w:type="dxa"/>
+              <w:left w:w="98" w:type="dxa"/>
             </w:tcMar>
           </w:tcPr>
           <w:p>
             <w:pPr>
               <w:pStyle w:val="Ttulo1"/>
-              <w:spacing w:before="240" w:after="120"/>
+              <w:spacing w:lineRule="auto" w:line="240" w:before="240" w:after="120"/>
               <w:rPr>
                 <w:rStyle w:val="Nfaseforte"/>
                 <w:rFonts w:ascii="Arial" w:hAnsi="Arial"/>
                 <w:b w:val="false"/>
+                <w:b w:val="false"/>
+                <w:bCs w:val="false"/>
+                <w:i w:val="false"/>
+                <w:i w:val="false"/>
+                <w:caps w:val="false"/>
+                <w:smallCaps w:val="false"/>
+                <w:strike w:val="false"/>
+                <w:dstrike w:val="false"/>
+                <w:color w:val="000000"/>
+                <w:spacing w:val="0"/>
+                <w:sz w:val="24"/>
+                <w:szCs w:val="24"/>
+                <w:u w:val="none"/>
+                <w:effect w:val="none"/>
+              </w:rPr>
+            </w:pPr>
+            <w:r>
+              <w:rPr>
+                <w:rFonts w:ascii="Arial" w:hAnsi="Arial"/>
                 <w:b w:val="false"/>
                 <w:bCs w:val="false"/>
                 <w:i w:val="false"/>
@@ -1880,45 +1739,25 @@
                 <w:u w:val="none"/>
                 <w:effect w:val="none"/>
               </w:rPr>
-            </w:pPr>
-            <w:r>
+            </w:r>
+          </w:p>
+          <w:p>
+            <w:pPr>
+              <w:pStyle w:val="Ttulo1"/>
+              <w:spacing w:lineRule="auto" w:line="240" w:before="240" w:after="0"/>
               <w:rPr/>
+            </w:pPr>
+            <w:r>
+              <w:rPr/>
             </w:r>
           </w:p>
           <w:p>
             <w:pPr>
               <w:pStyle w:val="Ttulo1"/>
-              <w:rPr>
-                <w:rStyle w:val="Nfaseforte"/>
-                <w:rFonts w:ascii="Arial" w:hAnsi="Arial"/>
-                <w:b w:val="false"/>
-                <w:b w:val="false"/>
-                <w:bCs w:val="false"/>
-                <w:i w:val="false"/>
-                <w:caps w:val="false"/>
-                <w:smallCaps w:val="false"/>
-                <w:strike w:val="false"/>
-                <w:dstrike w:val="false"/>
-                <w:color w:val="000000"/>
-                <w:spacing w:val="0"/>
-                <w:sz w:val="24"/>
-                <w:szCs w:val="24"/>
-                <w:u w:val="none"/>
-                <w:effect w:val="none"/>
-              </w:rPr>
+              <w:spacing w:lineRule="auto" w:line="240" w:before="240" w:after="0"/>
+              <w:rPr/>
             </w:pPr>
             <w:hyperlink r:id="rId2">
-              <w:r>
-                <w:rPr/>
-              </w:r>
-            </w:hyperlink>
-          </w:p>
-          <w:p>
-            <w:pPr>
-              <w:pStyle w:val="Ttulo1"/>
-              <w:rPr/>
-            </w:pPr>
-            <w:hyperlink r:id="rId3">
               <w:r>
                 <w:rPr>
                   <w:rStyle w:val="Nfaseforte"/>
@@ -1944,7 +1783,7 @@
           <w:p>
             <w:pPr>
               <w:pStyle w:val="Normal"/>
-              <w:spacing w:before="0" w:after="160"/>
+              <w:spacing w:lineRule="auto" w:line="240" w:before="0" w:after="160"/>
               <w:rPr>
                 <w:rFonts w:ascii="Arial" w:hAnsi="Arial"/>
                 <w:sz w:val="24"/>
@@ -1971,73 +1810,93 @@
             </w:tcBorders>
             <w:shd w:fill="auto" w:val="clear"/>
             <w:tcMar>
-              <w:left w:w="108" w:type="dxa"/>
+              <w:left w:w="98" w:type="dxa"/>
             </w:tcMar>
           </w:tcPr>
           <w:p>
             <w:pPr>
               <w:pStyle w:val="Normal"/>
-              <w:rPr>
-                <w:rFonts w:ascii="Arial" w:hAnsi="Arial"/>
-                <w:sz w:val="24"/>
-                <w:szCs w:val="24"/>
-              </w:rPr>
-            </w:pPr>
-            <w:r>
-              <w:rPr>
-                <w:rFonts w:ascii="Arial" w:hAnsi="Arial"/>
-                <w:sz w:val="24"/>
-                <w:szCs w:val="24"/>
-              </w:rPr>
-            </w:r>
-          </w:p>
-          <w:p>
-            <w:pPr>
-              <w:pStyle w:val="Normal"/>
-              <w:rPr>
-                <w:rFonts w:ascii="Arial" w:hAnsi="Arial"/>
-                <w:sz w:val="24"/>
-                <w:szCs w:val="24"/>
-              </w:rPr>
-            </w:pPr>
-            <w:r>
-              <w:rPr>
-                <w:rFonts w:ascii="Arial" w:hAnsi="Arial"/>
-                <w:sz w:val="24"/>
-                <w:szCs w:val="24"/>
-              </w:rPr>
-            </w:r>
-          </w:p>
-          <w:p>
-            <w:pPr>
-              <w:pStyle w:val="Normal"/>
-              <w:rPr>
-                <w:rFonts w:ascii="Arial" w:hAnsi="Arial"/>
-                <w:sz w:val="24"/>
-                <w:szCs w:val="24"/>
-              </w:rPr>
-            </w:pPr>
-            <w:r>
-              <w:rPr>
-                <w:rFonts w:ascii="Arial" w:hAnsi="Arial"/>
-                <w:sz w:val="24"/>
-                <w:szCs w:val="24"/>
-              </w:rPr>
-            </w:r>
-          </w:p>
-          <w:p>
-            <w:pPr>
-              <w:pStyle w:val="Normal"/>
-              <w:spacing w:before="0" w:after="160"/>
-              <w:rPr>
-                <w:rFonts w:ascii="Arial" w:hAnsi="Arial"/>
-                <w:sz w:val="24"/>
-                <w:szCs w:val="24"/>
-              </w:rPr>
-            </w:pPr>
-            <w:r>
-              <w:rPr>
-                <w:rFonts w:ascii="Arial" w:hAnsi="Arial"/>
+              <w:spacing w:lineRule="auto" w:line="240" w:before="0" w:after="0"/>
+              <w:rPr>
+                <w:rFonts w:ascii="Arial" w:hAnsi="Arial"/>
+                <w:b/>
+                <w:b/>
+                <w:bCs/>
+                <w:sz w:val="24"/>
+                <w:szCs w:val="24"/>
+              </w:rPr>
+            </w:pPr>
+            <w:r>
+              <w:rPr>
+                <w:rFonts w:ascii="Arial" w:hAnsi="Arial"/>
+                <w:b/>
+                <w:bCs/>
+                <w:sz w:val="24"/>
+                <w:szCs w:val="24"/>
+              </w:rPr>
+            </w:r>
+          </w:p>
+          <w:p>
+            <w:pPr>
+              <w:pStyle w:val="Normal"/>
+              <w:spacing w:lineRule="auto" w:line="240" w:before="0" w:after="0"/>
+              <w:rPr>
+                <w:rFonts w:ascii="Arial" w:hAnsi="Arial"/>
+                <w:b/>
+                <w:b/>
+                <w:bCs/>
+                <w:sz w:val="24"/>
+                <w:szCs w:val="24"/>
+              </w:rPr>
+            </w:pPr>
+            <w:r>
+              <w:rPr>
+                <w:rFonts w:ascii="Arial" w:hAnsi="Arial"/>
+                <w:b/>
+                <w:bCs/>
+                <w:sz w:val="24"/>
+                <w:szCs w:val="24"/>
+              </w:rPr>
+            </w:r>
+          </w:p>
+          <w:p>
+            <w:pPr>
+              <w:pStyle w:val="Normal"/>
+              <w:spacing w:lineRule="auto" w:line="240" w:before="0" w:after="0"/>
+              <w:rPr>
+                <w:rFonts w:ascii="Arial" w:hAnsi="Arial"/>
+                <w:b/>
+                <w:b/>
+                <w:bCs/>
+                <w:sz w:val="24"/>
+                <w:szCs w:val="24"/>
+              </w:rPr>
+            </w:pPr>
+            <w:r>
+              <w:rPr>
+                <w:rFonts w:ascii="Arial" w:hAnsi="Arial"/>
+                <w:b/>
+                <w:bCs/>
+                <w:sz w:val="24"/>
+                <w:szCs w:val="24"/>
+              </w:rPr>
+            </w:r>
+          </w:p>
+          <w:p>
+            <w:pPr>
+              <w:pStyle w:val="Normal"/>
+              <w:spacing w:lineRule="auto" w:line="240" w:before="0" w:after="0"/>
+              <w:rPr>
+                <w:rFonts w:ascii="Arial" w:hAnsi="Arial"/>
+                <w:sz w:val="24"/>
+                <w:szCs w:val="24"/>
+              </w:rPr>
+            </w:pPr>
+            <w:r>
+              <w:rPr>
+                <w:rFonts w:ascii="Arial" w:hAnsi="Arial"/>
+                <w:b/>
+                <w:bCs/>
                 <w:sz w:val="24"/>
                 <w:szCs w:val="24"/>
               </w:rPr>
@@ -2048,7 +1907,6 @@
         <w:tc>
           <w:tcPr>
             <w:tcW w:w="2256" w:type="dxa"/>
-            <w:vMerge w:val="restart"/>
             <w:cnfStyle w:val="000000000000" w:firstRow="0" w:lastRow="0" w:firstColumn="0" w:lastColumn="0" w:oddVBand="0" w:evenVBand="0" w:oddHBand="0" w:evenHBand="0" w:firstRowFirstColumn="0" w:firstRowLastColumn="0" w:lastRowFirstColumn="0" w:lastRowLastColumn="0"/>
             <w:tcBorders>
               <w:bottom w:val="single" w:sz="12" w:space="0" w:color="9CC2E5"/>
@@ -2056,39 +1914,47 @@
             </w:tcBorders>
             <w:shd w:fill="auto" w:val="clear"/>
             <w:tcMar>
-              <w:left w:w="108" w:type="dxa"/>
+              <w:left w:w="98" w:type="dxa"/>
             </w:tcMar>
           </w:tcPr>
           <w:p>
             <w:pPr>
               <w:pStyle w:val="Normal"/>
-              <w:rPr>
-                <w:rFonts w:ascii="Arial" w:hAnsi="Arial"/>
-                <w:sz w:val="24"/>
-                <w:szCs w:val="24"/>
-              </w:rPr>
-            </w:pPr>
-            <w:r>
-              <w:rPr>
-                <w:rFonts w:ascii="Arial" w:hAnsi="Arial"/>
-                <w:sz w:val="24"/>
-                <w:szCs w:val="24"/>
-              </w:rPr>
-            </w:r>
-          </w:p>
-          <w:p>
-            <w:pPr>
-              <w:pStyle w:val="Normal"/>
-              <w:spacing w:before="0" w:after="160"/>
-              <w:rPr>
-                <w:rFonts w:ascii="Arial" w:hAnsi="Arial"/>
-                <w:sz w:val="24"/>
-                <w:szCs w:val="24"/>
-              </w:rPr>
-            </w:pPr>
-            <w:r>
-              <w:rPr>
-                <w:rFonts w:ascii="Arial" w:hAnsi="Arial"/>
+              <w:spacing w:lineRule="auto" w:line="240" w:before="0" w:after="0"/>
+              <w:rPr>
+                <w:rFonts w:ascii="Arial" w:hAnsi="Arial"/>
+                <w:b w:val="false"/>
+                <w:b w:val="false"/>
+                <w:bCs w:val="false"/>
+                <w:sz w:val="24"/>
+                <w:szCs w:val="24"/>
+              </w:rPr>
+            </w:pPr>
+            <w:r>
+              <w:rPr>
+                <w:rFonts w:ascii="Arial" w:hAnsi="Arial"/>
+                <w:b w:val="false"/>
+                <w:bCs w:val="false"/>
+                <w:sz w:val="24"/>
+                <w:szCs w:val="24"/>
+              </w:rPr>
+            </w:r>
+          </w:p>
+          <w:p>
+            <w:pPr>
+              <w:pStyle w:val="Normal"/>
+              <w:spacing w:lineRule="auto" w:line="240" w:before="0" w:after="0"/>
+              <w:rPr>
+                <w:rFonts w:ascii="Arial" w:hAnsi="Arial"/>
+                <w:sz w:val="24"/>
+                <w:szCs w:val="24"/>
+              </w:rPr>
+            </w:pPr>
+            <w:r>
+              <w:rPr>
+                <w:rFonts w:ascii="Arial" w:hAnsi="Arial"/>
+                <w:b w:val="false"/>
+                <w:bCs w:val="false"/>
                 <w:sz w:val="24"/>
                 <w:szCs w:val="24"/>
               </w:rPr>
@@ -2098,7 +1964,7 @@
         </w:tc>
         <w:tc>
           <w:tcPr>
-            <w:tcW w:w="2263" w:type="dxa"/>
+            <w:tcW w:w="2262" w:type="dxa"/>
             <w:cnfStyle w:val="000000000000" w:firstRow="0" w:lastRow="0" w:firstColumn="0" w:lastColumn="0" w:oddVBand="0" w:evenVBand="0" w:oddHBand="0" w:evenHBand="0" w:firstRowFirstColumn="0" w:firstRowLastColumn="0" w:lastRowFirstColumn="0" w:lastRowLastColumn="0"/>
             <w:tcBorders>
               <w:bottom w:val="single" w:sz="12" w:space="0" w:color="9CC2E5"/>
@@ -2106,22 +1972,24 @@
             </w:tcBorders>
             <w:shd w:fill="auto" w:val="clear"/>
             <w:tcMar>
-              <w:left w:w="108" w:type="dxa"/>
+              <w:left w:w="98" w:type="dxa"/>
             </w:tcMar>
           </w:tcPr>
           <w:p>
             <w:pPr>
               <w:pStyle w:val="Normal"/>
-              <w:spacing w:before="0" w:after="160"/>
-              <w:rPr>
-                <w:rFonts w:ascii="Arial" w:hAnsi="Arial"/>
-                <w:sz w:val="24"/>
-                <w:szCs w:val="24"/>
-              </w:rPr>
-            </w:pPr>
-            <w:r>
-              <w:rPr>
-                <w:rFonts w:ascii="Arial" w:hAnsi="Arial"/>
+              <w:spacing w:lineRule="auto" w:line="240" w:before="0" w:after="0"/>
+              <w:rPr>
+                <w:b w:val="false"/>
+                <w:b w:val="false"/>
+                <w:bCs w:val="false"/>
+              </w:rPr>
+            </w:pPr>
+            <w:r>
+              <w:rPr>
+                <w:rFonts w:ascii="Arial" w:hAnsi="Arial"/>
+                <w:b w:val="false"/>
+                <w:bCs w:val="false"/>
                 <w:sz w:val="24"/>
                 <w:szCs w:val="24"/>
               </w:rPr>
@@ -2138,27 +2006,33 @@
             <w:vMerge w:val="continue"/>
             <w:cnfStyle w:val="001000000000" w:firstRow="0" w:lastRow="0" w:firstColumn="1" w:lastColumn="0" w:oddVBand="0" w:evenVBand="0" w:oddHBand="0" w:evenHBand="0" w:firstRowFirstColumn="0" w:firstRowLastColumn="0" w:lastRowFirstColumn="0" w:lastRowLastColumn="0"/>
             <w:tcBorders>
+              <w:top w:val="single" w:sz="12" w:space="0" w:color="9CC2E5"/>
               <w:bottom w:val="single" w:sz="12" w:space="0" w:color="9CC2E5"/>
               <w:insideH w:val="single" w:sz="12" w:space="0" w:color="9CC2E5"/>
             </w:tcBorders>
             <w:shd w:fill="auto" w:val="clear"/>
             <w:tcMar>
-              <w:left w:w="108" w:type="dxa"/>
+              <w:left w:w="98" w:type="dxa"/>
             </w:tcMar>
           </w:tcPr>
           <w:p>
             <w:pPr>
               <w:pStyle w:val="Normal"/>
-              <w:spacing w:before="0" w:after="160"/>
-              <w:rPr>
-                <w:rFonts w:ascii="Arial" w:hAnsi="Arial"/>
-                <w:sz w:val="24"/>
-                <w:szCs w:val="24"/>
-              </w:rPr>
-            </w:pPr>
-            <w:r>
-              <w:rPr>
-                <w:rFonts w:ascii="Arial" w:hAnsi="Arial"/>
+              <w:spacing w:lineRule="auto" w:line="240" w:before="0" w:after="0"/>
+              <w:rPr>
+                <w:rFonts w:ascii="Arial" w:hAnsi="Arial"/>
+                <w:b/>
+                <w:b/>
+                <w:bCs/>
+                <w:sz w:val="24"/>
+                <w:szCs w:val="24"/>
+              </w:rPr>
+            </w:pPr>
+            <w:r>
+              <w:rPr>
+                <w:rFonts w:ascii="Arial" w:hAnsi="Arial"/>
+                <w:b/>
+                <w:bCs/>
                 <w:sz w:val="24"/>
                 <w:szCs w:val="24"/>
               </w:rPr>
@@ -2171,18 +2045,19 @@
             <w:vMerge w:val="continue"/>
             <w:cnfStyle w:val="000000000000" w:firstRow="0" w:lastRow="0" w:firstColumn="0" w:lastColumn="0" w:oddVBand="0" w:evenVBand="0" w:oddHBand="0" w:evenHBand="0" w:firstRowFirstColumn="0" w:firstRowLastColumn="0" w:lastRowFirstColumn="0" w:lastRowLastColumn="0"/>
             <w:tcBorders>
+              <w:top w:val="single" w:sz="12" w:space="0" w:color="9CC2E5"/>
               <w:bottom w:val="single" w:sz="12" w:space="0" w:color="9CC2E5"/>
               <w:insideH w:val="single" w:sz="12" w:space="0" w:color="9CC2E5"/>
             </w:tcBorders>
             <w:shd w:fill="auto" w:val="clear"/>
             <w:tcMar>
-              <w:left w:w="108" w:type="dxa"/>
+              <w:left w:w="98" w:type="dxa"/>
             </w:tcMar>
           </w:tcPr>
           <w:p>
             <w:pPr>
               <w:pStyle w:val="Normal"/>
-              <w:spacing w:before="0" w:after="160"/>
+              <w:spacing w:lineRule="auto" w:line="240" w:before="0" w:after="0"/>
               <w:rPr>
                 <w:rFonts w:ascii="Arial" w:hAnsi="Arial"/>
                 <w:sz w:val="24"/>
@@ -2201,90 +2076,109 @@
         <w:tc>
           <w:tcPr>
             <w:tcW w:w="2256" w:type="dxa"/>
-            <w:vMerge w:val="continue"/>
-            <w:cnfStyle w:val="000000000000" w:firstRow="0" w:lastRow="0" w:firstColumn="0" w:lastColumn="0" w:oddVBand="0" w:evenVBand="0" w:oddHBand="0" w:evenHBand="0" w:firstRowFirstColumn="0" w:firstRowLastColumn="0" w:lastRowFirstColumn="0" w:lastRowLastColumn="0"/>
-            <w:tcBorders>
-              <w:bottom w:val="single" w:sz="12" w:space="0" w:color="9CC2E5"/>
-              <w:insideH w:val="single" w:sz="12" w:space="0" w:color="9CC2E5"/>
-            </w:tcBorders>
-            <w:shd w:fill="auto" w:val="clear"/>
-            <w:tcMar>
-              <w:left w:w="108" w:type="dxa"/>
-            </w:tcMar>
-          </w:tcPr>
-          <w:p>
-            <w:pPr>
-              <w:pStyle w:val="Normal"/>
-              <w:spacing w:before="0" w:after="160"/>
-              <w:rPr>
-                <w:rFonts w:ascii="Arial" w:hAnsi="Arial"/>
-                <w:sz w:val="24"/>
-                <w:szCs w:val="24"/>
-              </w:rPr>
-            </w:pPr>
-            <w:r>
-              <w:rPr>
-                <w:rFonts w:ascii="Arial" w:hAnsi="Arial"/>
-                <w:sz w:val="24"/>
-                <w:szCs w:val="24"/>
-              </w:rPr>
-            </w:r>
-          </w:p>
-        </w:tc>
-        <w:tc>
-          <w:tcPr>
-            <w:tcW w:w="2263" w:type="dxa"/>
+            <w:vMerge w:val="restart"/>
             <w:cnfStyle w:val="000000000000" w:firstRow="0" w:lastRow="0" w:firstColumn="0" w:lastColumn="0" w:oddVBand="0" w:evenVBand="0" w:oddHBand="0" w:evenHBand="0" w:firstRowFirstColumn="0" w:firstRowLastColumn="0" w:lastRowFirstColumn="0" w:lastRowLastColumn="0"/>
             <w:tcBorders/>
             <w:shd w:fill="auto" w:val="clear"/>
             <w:tcMar>
-              <w:left w:w="108" w:type="dxa"/>
+              <w:left w:w="98" w:type="dxa"/>
             </w:tcMar>
           </w:tcPr>
           <w:p>
             <w:pPr>
               <w:pStyle w:val="Normal"/>
-              <w:spacing w:before="0" w:after="160"/>
-              <w:rPr>
-                <w:rFonts w:ascii="Arial" w:hAnsi="Arial"/>
-                <w:sz w:val="24"/>
-                <w:szCs w:val="24"/>
-                <w:u w:val="none"/>
-              </w:rPr>
-            </w:pPr>
-            <w:r>
-              <w:rPr>
-                <w:rFonts w:ascii="Arial" w:hAnsi="Arial"/>
-                <w:i w:val="false"/>
-                <w:caps w:val="false"/>
-                <w:smallCaps w:val="false"/>
-                <w:strike w:val="false"/>
-                <w:dstrike w:val="false"/>
-                <w:color w:val="000000"/>
-                <w:spacing w:val="0"/>
-                <w:sz w:val="24"/>
-                <w:szCs w:val="24"/>
-                <w:u w:val="none"/>
-                <w:effect w:val="none"/>
-              </w:rPr>
-              <w:t>D</w:t>
-            </w:r>
-            <w:r>
-              <w:rPr>
-                <w:rFonts w:ascii="Arial" w:hAnsi="Arial"/>
-                <w:i w:val="false"/>
-                <w:caps w:val="false"/>
-                <w:smallCaps w:val="false"/>
-                <w:strike w:val="false"/>
-                <w:dstrike w:val="false"/>
-                <w:color w:val="000000"/>
-                <w:spacing w:val="0"/>
-                <w:sz w:val="24"/>
-                <w:szCs w:val="24"/>
-                <w:u w:val="none"/>
-                <w:effect w:val="none"/>
-              </w:rPr>
-              <w:t>GC-DONATE</w:t>
+              <w:spacing w:lineRule="auto" w:line="240" w:before="0" w:after="0"/>
+              <w:rPr>
+                <w:rFonts w:ascii="Arial" w:hAnsi="Arial"/>
+                <w:sz w:val="24"/>
+                <w:szCs w:val="24"/>
+              </w:rPr>
+            </w:pPr>
+            <w:r>
+              <w:rPr>
+                <w:rFonts w:ascii="Arial" w:hAnsi="Arial"/>
+                <w:sz w:val="24"/>
+                <w:szCs w:val="24"/>
+              </w:rPr>
+            </w:r>
+          </w:p>
+          <w:p>
+            <w:pPr>
+              <w:pStyle w:val="Normal"/>
+              <w:spacing w:lineRule="auto" w:line="240" w:before="0" w:after="0"/>
+              <w:rPr>
+                <w:rFonts w:ascii="Arial" w:hAnsi="Arial"/>
+                <w:sz w:val="24"/>
+                <w:szCs w:val="24"/>
+              </w:rPr>
+            </w:pPr>
+            <w:r>
+              <w:rPr/>
+            </w:r>
+          </w:p>
+          <w:p>
+            <w:pPr>
+              <w:pStyle w:val="Normal"/>
+              <w:spacing w:lineRule="auto" w:line="240" w:before="0" w:after="0"/>
+              <w:rPr>
+                <w:rFonts w:ascii="Arial" w:hAnsi="Arial"/>
+                <w:sz w:val="24"/>
+                <w:szCs w:val="24"/>
+              </w:rPr>
+            </w:pPr>
+            <w:r>
+              <w:rPr>
+                <w:rFonts w:ascii="Arial" w:hAnsi="Arial"/>
+                <w:sz w:val="24"/>
+                <w:szCs w:val="24"/>
+              </w:rPr>
+              <w:t>Gerência</w:t>
+            </w:r>
+          </w:p>
+        </w:tc>
+        <w:tc>
+          <w:tcPr>
+            <w:tcW w:w="2262" w:type="dxa"/>
+            <w:cnfStyle w:val="000000000000" w:firstRow="0" w:lastRow="0" w:firstColumn="0" w:lastColumn="0" w:oddVBand="0" w:evenVBand="0" w:oddHBand="0" w:evenHBand="0" w:firstRowFirstColumn="0" w:firstRowLastColumn="0" w:lastRowFirstColumn="0" w:lastRowLastColumn="0"/>
+            <w:tcBorders/>
+            <w:shd w:fill="auto" w:val="clear"/>
+            <w:tcMar>
+              <w:left w:w="98" w:type="dxa"/>
+            </w:tcMar>
+          </w:tcPr>
+          <w:p>
+            <w:pPr>
+              <w:pStyle w:val="Normal"/>
+              <w:spacing w:lineRule="auto" w:line="240" w:before="0" w:after="0"/>
+              <w:rPr>
+                <w:rFonts w:ascii="Arial" w:hAnsi="Arial"/>
+                <w:sz w:val="24"/>
+                <w:szCs w:val="24"/>
+              </w:rPr>
+            </w:pPr>
+            <w:r>
+              <w:rPr>
+                <w:rFonts w:ascii="Arial" w:hAnsi="Arial"/>
+                <w:sz w:val="24"/>
+                <w:szCs w:val="24"/>
+              </w:rPr>
+              <w:t>P</w:t>
+            </w:r>
+            <w:r>
+              <w:rPr>
+                <w:rFonts w:ascii="Arial" w:hAnsi="Arial"/>
+                <w:sz w:val="24"/>
+                <w:szCs w:val="24"/>
+              </w:rPr>
+              <w:t>GC</w:t>
+            </w:r>
+            <w:r>
+              <w:rPr>
+                <w:rFonts w:ascii="Arial" w:hAnsi="Arial"/>
+                <w:sz w:val="24"/>
+                <w:szCs w:val="24"/>
+              </w:rPr>
+              <w:t>-DONATE</w:t>
             </w:r>
           </w:p>
         </w:tc>
@@ -2297,27 +2191,33 @@
             <w:vMerge w:val="continue"/>
             <w:cnfStyle w:val="001000000000" w:firstRow="0" w:lastRow="0" w:firstColumn="1" w:lastColumn="0" w:oddVBand="0" w:evenVBand="0" w:oddHBand="0" w:evenHBand="0" w:firstRowFirstColumn="0" w:firstRowLastColumn="0" w:lastRowFirstColumn="0" w:lastRowLastColumn="0"/>
             <w:tcBorders>
+              <w:top w:val="single" w:sz="12" w:space="0" w:color="9CC2E5"/>
               <w:bottom w:val="single" w:sz="12" w:space="0" w:color="9CC2E5"/>
               <w:insideH w:val="single" w:sz="12" w:space="0" w:color="9CC2E5"/>
             </w:tcBorders>
             <w:shd w:fill="auto" w:val="clear"/>
             <w:tcMar>
-              <w:left w:w="108" w:type="dxa"/>
+              <w:left w:w="98" w:type="dxa"/>
             </w:tcMar>
           </w:tcPr>
           <w:p>
             <w:pPr>
               <w:pStyle w:val="Normal"/>
-              <w:spacing w:before="0" w:after="160"/>
-              <w:rPr>
-                <w:rFonts w:ascii="Arial" w:hAnsi="Arial"/>
-                <w:sz w:val="24"/>
-                <w:szCs w:val="24"/>
-              </w:rPr>
-            </w:pPr>
-            <w:r>
-              <w:rPr>
-                <w:rFonts w:ascii="Arial" w:hAnsi="Arial"/>
+              <w:spacing w:lineRule="auto" w:line="240" w:before="0" w:after="0"/>
+              <w:rPr>
+                <w:rFonts w:ascii="Arial" w:hAnsi="Arial"/>
+                <w:b/>
+                <w:b/>
+                <w:bCs/>
+                <w:sz w:val="24"/>
+                <w:szCs w:val="24"/>
+              </w:rPr>
+            </w:pPr>
+            <w:r>
+              <w:rPr>
+                <w:rFonts w:ascii="Arial" w:hAnsi="Arial"/>
+                <w:b/>
+                <w:bCs/>
                 <w:sz w:val="24"/>
                 <w:szCs w:val="24"/>
               </w:rPr>
@@ -2330,18 +2230,19 @@
             <w:vMerge w:val="continue"/>
             <w:cnfStyle w:val="000000000000" w:firstRow="0" w:lastRow="0" w:firstColumn="0" w:lastColumn="0" w:oddVBand="0" w:evenVBand="0" w:oddHBand="0" w:evenHBand="0" w:firstRowFirstColumn="0" w:firstRowLastColumn="0" w:lastRowFirstColumn="0" w:lastRowLastColumn="0"/>
             <w:tcBorders>
+              <w:top w:val="single" w:sz="12" w:space="0" w:color="9CC2E5"/>
               <w:bottom w:val="single" w:sz="12" w:space="0" w:color="9CC2E5"/>
               <w:insideH w:val="single" w:sz="12" w:space="0" w:color="9CC2E5"/>
             </w:tcBorders>
             <w:shd w:fill="auto" w:val="clear"/>
             <w:tcMar>
-              <w:left w:w="108" w:type="dxa"/>
+              <w:left w:w="98" w:type="dxa"/>
             </w:tcMar>
           </w:tcPr>
           <w:p>
             <w:pPr>
               <w:pStyle w:val="Normal"/>
-              <w:spacing w:before="0" w:after="160"/>
+              <w:spacing w:lineRule="auto" w:line="240" w:before="0" w:after="0"/>
               <w:rPr>
                 <w:rFonts w:ascii="Arial" w:hAnsi="Arial"/>
                 <w:sz w:val="24"/>
@@ -2360,86 +2261,68 @@
         <w:tc>
           <w:tcPr>
             <w:tcW w:w="2256" w:type="dxa"/>
-            <w:vMerge w:val="restart"/>
+            <w:vMerge w:val="continue"/>
             <w:cnfStyle w:val="000000000000" w:firstRow="0" w:lastRow="0" w:firstColumn="0" w:lastColumn="0" w:oddVBand="0" w:evenVBand="0" w:oddHBand="0" w:evenHBand="0" w:firstRowFirstColumn="0" w:firstRowLastColumn="0" w:lastRowFirstColumn="0" w:lastRowLastColumn="0"/>
             <w:tcBorders/>
             <w:shd w:fill="auto" w:val="clear"/>
             <w:tcMar>
-              <w:left w:w="108" w:type="dxa"/>
+              <w:left w:w="98" w:type="dxa"/>
             </w:tcMar>
           </w:tcPr>
           <w:p>
             <w:pPr>
               <w:pStyle w:val="Normal"/>
-              <w:rPr>
-                <w:rFonts w:ascii="Arial" w:hAnsi="Arial"/>
-                <w:sz w:val="24"/>
-                <w:szCs w:val="24"/>
-              </w:rPr>
-            </w:pPr>
-            <w:r>
-              <w:rPr>
-                <w:rFonts w:ascii="Arial" w:hAnsi="Arial"/>
-                <w:sz w:val="24"/>
-                <w:szCs w:val="24"/>
-              </w:rPr>
-            </w:r>
-          </w:p>
-          <w:p>
-            <w:pPr>
-              <w:pStyle w:val="Normal"/>
-              <w:spacing w:before="0" w:after="160"/>
-              <w:rPr>
-                <w:rFonts w:ascii="Arial" w:hAnsi="Arial"/>
-                <w:sz w:val="24"/>
-                <w:szCs w:val="24"/>
-              </w:rPr>
-            </w:pPr>
-            <w:r>
-              <w:rPr>
-                <w:rFonts w:ascii="Arial" w:hAnsi="Arial"/>
-                <w:sz w:val="24"/>
-                <w:szCs w:val="24"/>
-              </w:rPr>
-              <w:t>Gerência</w:t>
+              <w:spacing w:lineRule="auto" w:line="240" w:before="0" w:after="0"/>
+              <w:rPr>
+                <w:rFonts w:ascii="Arial" w:hAnsi="Arial"/>
+                <w:sz w:val="24"/>
+                <w:szCs w:val="24"/>
+              </w:rPr>
+            </w:pPr>
+            <w:r>
+              <w:rPr>
+                <w:rFonts w:ascii="Arial" w:hAnsi="Arial"/>
+                <w:sz w:val="24"/>
+                <w:szCs w:val="24"/>
+              </w:rPr>
             </w:r>
           </w:p>
         </w:tc>
         <w:tc>
           <w:tcPr>
-            <w:tcW w:w="2263" w:type="dxa"/>
+            <w:tcW w:w="2262" w:type="dxa"/>
             <w:cnfStyle w:val="000000000000" w:firstRow="0" w:lastRow="0" w:firstColumn="0" w:lastColumn="0" w:oddVBand="0" w:evenVBand="0" w:oddHBand="0" w:evenHBand="0" w:firstRowFirstColumn="0" w:firstRowLastColumn="0" w:lastRowFirstColumn="0" w:lastRowLastColumn="0"/>
             <w:tcBorders/>
             <w:shd w:fill="auto" w:val="clear"/>
             <w:tcMar>
-              <w:left w:w="108" w:type="dxa"/>
+              <w:left w:w="98" w:type="dxa"/>
             </w:tcMar>
           </w:tcPr>
           <w:p>
             <w:pPr>
               <w:pStyle w:val="Normal"/>
-              <w:spacing w:before="0" w:after="160"/>
-              <w:rPr>
-                <w:rFonts w:ascii="Arial" w:hAnsi="Arial"/>
-                <w:sz w:val="24"/>
-                <w:szCs w:val="24"/>
-              </w:rPr>
-            </w:pPr>
-            <w:r>
-              <w:rPr>
-                <w:rFonts w:ascii="Arial" w:hAnsi="Arial"/>
-                <w:sz w:val="24"/>
-                <w:szCs w:val="24"/>
-              </w:rPr>
-              <w:t>PCS</w:t>
-            </w:r>
-            <w:r>
-              <w:rPr>
-                <w:rFonts w:ascii="Arial" w:hAnsi="Arial"/>
-                <w:sz w:val="24"/>
-                <w:szCs w:val="24"/>
-              </w:rPr>
-              <w:t>-DONATE</w:t>
+              <w:spacing w:lineRule="auto" w:line="240" w:before="0" w:after="0"/>
+              <w:rPr>
+                <w:rFonts w:ascii="Arial" w:hAnsi="Arial"/>
+                <w:sz w:val="24"/>
+                <w:szCs w:val="24"/>
+              </w:rPr>
+            </w:pPr>
+            <w:r>
+              <w:rPr>
+                <w:rFonts w:ascii="Arial" w:hAnsi="Arial"/>
+                <w:i w:val="false"/>
+                <w:caps w:val="false"/>
+                <w:smallCaps w:val="false"/>
+                <w:strike w:val="false"/>
+                <w:dstrike w:val="false"/>
+                <w:color w:val="000000"/>
+                <w:spacing w:val="0"/>
+                <w:sz w:val="24"/>
+                <w:szCs w:val="24"/>
+                <w:effect w:val="none"/>
+              </w:rPr>
+              <w:t>CGM-DONATE</w:t>
             </w:r>
           </w:p>
         </w:tc>
@@ -2452,27 +2335,33 @@
             <w:vMerge w:val="continue"/>
             <w:cnfStyle w:val="001000000000" w:firstRow="0" w:lastRow="0" w:firstColumn="1" w:lastColumn="0" w:oddVBand="0" w:evenVBand="0" w:oddHBand="0" w:evenHBand="0" w:firstRowFirstColumn="0" w:firstRowLastColumn="0" w:lastRowFirstColumn="0" w:lastRowLastColumn="0"/>
             <w:tcBorders>
+              <w:top w:val="nil"/>
               <w:bottom w:val="single" w:sz="12" w:space="0" w:color="9CC2E5"/>
               <w:insideH w:val="single" w:sz="12" w:space="0" w:color="9CC2E5"/>
             </w:tcBorders>
             <w:shd w:fill="auto" w:val="clear"/>
             <w:tcMar>
-              <w:left w:w="108" w:type="dxa"/>
+              <w:left w:w="98" w:type="dxa"/>
             </w:tcMar>
           </w:tcPr>
           <w:p>
             <w:pPr>
               <w:pStyle w:val="Normal"/>
-              <w:spacing w:before="0" w:after="160"/>
-              <w:rPr>
-                <w:rFonts w:ascii="Arial" w:hAnsi="Arial"/>
-                <w:sz w:val="24"/>
-                <w:szCs w:val="24"/>
-              </w:rPr>
-            </w:pPr>
-            <w:r>
-              <w:rPr>
-                <w:rFonts w:ascii="Arial" w:hAnsi="Arial"/>
+              <w:spacing w:lineRule="auto" w:line="240" w:before="0" w:after="0"/>
+              <w:rPr>
+                <w:rFonts w:ascii="Arial" w:hAnsi="Arial"/>
+                <w:b/>
+                <w:b/>
+                <w:bCs/>
+                <w:sz w:val="24"/>
+                <w:szCs w:val="24"/>
+              </w:rPr>
+            </w:pPr>
+            <w:r>
+              <w:rPr>
+                <w:rFonts w:ascii="Arial" w:hAnsi="Arial"/>
+                <w:b/>
+                <w:bCs/>
                 <w:sz w:val="24"/>
                 <w:szCs w:val="24"/>
               </w:rPr>
@@ -2485,18 +2374,19 @@
             <w:vMerge w:val="continue"/>
             <w:cnfStyle w:val="000000000000" w:firstRow="0" w:lastRow="0" w:firstColumn="0" w:lastColumn="0" w:oddVBand="0" w:evenVBand="0" w:oddHBand="0" w:evenHBand="0" w:firstRowFirstColumn="0" w:firstRowLastColumn="0" w:lastRowFirstColumn="0" w:lastRowLastColumn="0"/>
             <w:tcBorders>
+              <w:top w:val="nil"/>
               <w:bottom w:val="single" w:sz="12" w:space="0" w:color="9CC2E5"/>
               <w:insideH w:val="single" w:sz="12" w:space="0" w:color="9CC2E5"/>
             </w:tcBorders>
             <w:shd w:fill="auto" w:val="clear"/>
             <w:tcMar>
-              <w:left w:w="108" w:type="dxa"/>
+              <w:left w:w="98" w:type="dxa"/>
             </w:tcMar>
           </w:tcPr>
           <w:p>
             <w:pPr>
               <w:pStyle w:val="Normal"/>
-              <w:spacing w:before="0" w:after="160"/>
+              <w:spacing w:lineRule="auto" w:line="240" w:before="0" w:after="0"/>
               <w:rPr>
                 <w:rFonts w:ascii="Arial" w:hAnsi="Arial"/>
                 <w:sz w:val="24"/>
@@ -2520,13 +2410,13 @@
             <w:tcBorders/>
             <w:shd w:fill="auto" w:val="clear"/>
             <w:tcMar>
-              <w:left w:w="108" w:type="dxa"/>
+              <w:left w:w="98" w:type="dxa"/>
             </w:tcMar>
           </w:tcPr>
           <w:p>
             <w:pPr>
               <w:pStyle w:val="Normal"/>
-              <w:spacing w:before="0" w:after="160"/>
+              <w:spacing w:lineRule="auto" w:line="240" w:before="0" w:after="0"/>
               <w:rPr>
                 <w:rFonts w:ascii="Arial" w:hAnsi="Arial"/>
                 <w:sz w:val="24"/>
@@ -2544,18 +2434,160 @@
         </w:tc>
         <w:tc>
           <w:tcPr>
-            <w:tcW w:w="2263" w:type="dxa"/>
+            <w:tcW w:w="2262" w:type="dxa"/>
+            <w:cnfStyle w:val="000000000000" w:firstRow="0" w:lastRow="0" w:firstColumn="0" w:lastColumn="0" w:oddVBand="0" w:evenVBand="0" w:oddHBand="0" w:evenHBand="0" w:firstRowFirstColumn="0" w:firstRowLastColumn="0" w:lastRowFirstColumn="0" w:lastRowLastColumn="0"/>
+            <w:tcBorders>
+              <w:top w:val="nil"/>
+            </w:tcBorders>
+            <w:shd w:fill="auto" w:val="clear"/>
+            <w:tcMar>
+              <w:left w:w="98" w:type="dxa"/>
+            </w:tcMar>
+          </w:tcPr>
+          <w:p>
+            <w:pPr>
+              <w:pStyle w:val="Normal"/>
+              <w:spacing w:lineRule="auto" w:line="240" w:before="0" w:after="0"/>
+              <w:rPr>
+                <w:rFonts w:ascii="Arial" w:hAnsi="Arial"/>
+                <w:sz w:val="24"/>
+                <w:szCs w:val="24"/>
+              </w:rPr>
+            </w:pPr>
+            <w:r>
+              <w:rPr>
+                <w:rFonts w:ascii="Arial" w:hAnsi="Arial"/>
+                <w:sz w:val="24"/>
+                <w:szCs w:val="24"/>
+              </w:rPr>
+              <w:t>PGP-DONATE</w:t>
+            </w:r>
+          </w:p>
+        </w:tc>
+      </w:tr>
+      <w:tr>
+        <w:trPr>
+          <w:trHeight w:val="87" w:hRule="atLeast"/>
+        </w:trPr>
+        <w:tc>
+          <w:tcPr>
+            <w:tcW w:w="2715" w:type="dxa"/>
+            <w:vMerge w:val="continue"/>
+            <w:cnfStyle w:val="001000000000" w:firstRow="0" w:lastRow="0" w:firstColumn="1" w:lastColumn="0" w:oddVBand="0" w:evenVBand="0" w:oddHBand="0" w:evenHBand="0" w:firstRowFirstColumn="0" w:firstRowLastColumn="0" w:lastRowFirstColumn="0" w:lastRowLastColumn="0"/>
+            <w:tcBorders>
+              <w:top w:val="nil"/>
+              <w:bottom w:val="single" w:sz="12" w:space="0" w:color="9CC2E5"/>
+              <w:insideH w:val="single" w:sz="12" w:space="0" w:color="9CC2E5"/>
+            </w:tcBorders>
+            <w:shd w:fill="auto" w:val="clear"/>
+            <w:tcMar>
+              <w:left w:w="98" w:type="dxa"/>
+            </w:tcMar>
+          </w:tcPr>
+          <w:p>
+            <w:pPr>
+              <w:pStyle w:val="Normal"/>
+              <w:spacing w:lineRule="auto" w:line="240" w:before="0" w:after="0"/>
+              <w:rPr>
+                <w:rFonts w:ascii="Arial" w:hAnsi="Arial"/>
+                <w:b/>
+                <w:b/>
+                <w:bCs/>
+                <w:sz w:val="24"/>
+                <w:szCs w:val="24"/>
+              </w:rPr>
+            </w:pPr>
+            <w:r>
+              <w:rPr>
+                <w:rFonts w:ascii="Arial" w:hAnsi="Arial"/>
+                <w:b/>
+                <w:bCs/>
+                <w:sz w:val="24"/>
+                <w:szCs w:val="24"/>
+              </w:rPr>
+            </w:r>
+          </w:p>
+        </w:tc>
+        <w:tc>
+          <w:tcPr>
+            <w:tcW w:w="1796" w:type="dxa"/>
+            <w:vMerge w:val="continue"/>
+            <w:cnfStyle w:val="000000000000" w:firstRow="0" w:lastRow="0" w:firstColumn="0" w:lastColumn="0" w:oddVBand="0" w:evenVBand="0" w:oddHBand="0" w:evenHBand="0" w:firstRowFirstColumn="0" w:firstRowLastColumn="0" w:lastRowFirstColumn="0" w:lastRowLastColumn="0"/>
+            <w:tcBorders>
+              <w:top w:val="nil"/>
+              <w:bottom w:val="single" w:sz="12" w:space="0" w:color="9CC2E5"/>
+              <w:insideH w:val="single" w:sz="12" w:space="0" w:color="9CC2E5"/>
+            </w:tcBorders>
+            <w:shd w:fill="auto" w:val="clear"/>
+            <w:tcMar>
+              <w:left w:w="98" w:type="dxa"/>
+            </w:tcMar>
+          </w:tcPr>
+          <w:p>
+            <w:pPr>
+              <w:pStyle w:val="Normal"/>
+              <w:spacing w:lineRule="auto" w:line="240" w:before="0" w:after="0"/>
+              <w:rPr>
+                <w:rFonts w:ascii="Arial" w:hAnsi="Arial"/>
+                <w:sz w:val="24"/>
+                <w:szCs w:val="24"/>
+              </w:rPr>
+            </w:pPr>
+            <w:r>
+              <w:rPr>
+                <w:rFonts w:ascii="Arial" w:hAnsi="Arial"/>
+                <w:sz w:val="24"/>
+                <w:szCs w:val="24"/>
+              </w:rPr>
+            </w:r>
+          </w:p>
+        </w:tc>
+        <w:tc>
+          <w:tcPr>
+            <w:tcW w:w="2256" w:type="dxa"/>
+            <w:vMerge w:val="continue"/>
             <w:cnfStyle w:val="000000000000" w:firstRow="0" w:lastRow="0" w:firstColumn="0" w:lastColumn="0" w:oddVBand="0" w:evenVBand="0" w:oddHBand="0" w:evenHBand="0" w:firstRowFirstColumn="0" w:firstRowLastColumn="0" w:lastRowFirstColumn="0" w:lastRowLastColumn="0"/>
             <w:tcBorders/>
             <w:shd w:fill="auto" w:val="clear"/>
             <w:tcMar>
-              <w:left w:w="108" w:type="dxa"/>
+              <w:left w:w="98" w:type="dxa"/>
             </w:tcMar>
           </w:tcPr>
           <w:p>
             <w:pPr>
               <w:pStyle w:val="Normal"/>
-              <w:spacing w:before="0" w:after="160"/>
+              <w:spacing w:lineRule="auto" w:line="240" w:before="0" w:after="0"/>
+              <w:rPr>
+                <w:rFonts w:ascii="Arial" w:hAnsi="Arial"/>
+                <w:sz w:val="24"/>
+                <w:szCs w:val="24"/>
+              </w:rPr>
+            </w:pPr>
+            <w:r>
+              <w:rPr>
+                <w:rFonts w:ascii="Arial" w:hAnsi="Arial"/>
+                <w:sz w:val="24"/>
+                <w:szCs w:val="24"/>
+              </w:rPr>
+            </w:r>
+          </w:p>
+        </w:tc>
+        <w:tc>
+          <w:tcPr>
+            <w:tcW w:w="2262" w:type="dxa"/>
+            <w:cnfStyle w:val="000000000000" w:firstRow="0" w:lastRow="0" w:firstColumn="0" w:lastColumn="0" w:oddVBand="0" w:evenVBand="0" w:oddHBand="0" w:evenHBand="0" w:firstRowFirstColumn="0" w:firstRowLastColumn="0" w:lastRowFirstColumn="0" w:lastRowLastColumn="0"/>
+            <w:tcBorders>
+              <w:top w:val="nil"/>
+            </w:tcBorders>
+            <w:shd w:fill="auto" w:val="clear"/>
+            <w:tcMar>
+              <w:left w:w="98" w:type="dxa"/>
+            </w:tcMar>
+          </w:tcPr>
+          <w:p>
+            <w:pPr>
+              <w:pStyle w:val="Normal"/>
+              <w:spacing w:lineRule="auto" w:line="240" w:before="0" w:after="0"/>
               <w:rPr>
                 <w:rFonts w:ascii="Arial" w:hAnsi="Arial"/>
                 <w:sz w:val="24"/>
@@ -2574,25 +2606,10 @@
                 <w:spacing w:val="0"/>
                 <w:sz w:val="24"/>
                 <w:szCs w:val="24"/>
+                <w:u w:val="none"/>
                 <w:effect w:val="none"/>
               </w:rPr>
-              <w:t>CGM</w:t>
-            </w:r>
-            <w:r>
-              <w:rPr>
-                <w:rFonts w:ascii="Arial" w:hAnsi="Arial"/>
-                <w:i w:val="false"/>
-                <w:caps w:val="false"/>
-                <w:smallCaps w:val="false"/>
-                <w:strike w:val="false"/>
-                <w:dstrike w:val="false"/>
-                <w:color w:val="000000"/>
-                <w:spacing w:val="0"/>
-                <w:sz w:val="24"/>
-                <w:szCs w:val="24"/>
-                <w:effect w:val="none"/>
-              </w:rPr>
-              <w:t>-DONATE</w:t>
+              <w:t>PGG-DONATE</w:t>
             </w:r>
           </w:p>
         </w:tc>
@@ -2605,27 +2622,33 @@
             <w:vMerge w:val="continue"/>
             <w:cnfStyle w:val="001000000000" w:firstRow="0" w:lastRow="0" w:firstColumn="1" w:lastColumn="0" w:oddVBand="0" w:evenVBand="0" w:oddHBand="0" w:evenHBand="0" w:firstRowFirstColumn="0" w:firstRowLastColumn="0" w:lastRowFirstColumn="0" w:lastRowLastColumn="0"/>
             <w:tcBorders>
+              <w:top w:val="single" w:sz="12" w:space="0" w:color="9CC2E5"/>
               <w:bottom w:val="single" w:sz="12" w:space="0" w:color="9CC2E5"/>
               <w:insideH w:val="single" w:sz="12" w:space="0" w:color="9CC2E5"/>
             </w:tcBorders>
             <w:shd w:fill="auto" w:val="clear"/>
             <w:tcMar>
-              <w:left w:w="108" w:type="dxa"/>
+              <w:left w:w="98" w:type="dxa"/>
             </w:tcMar>
           </w:tcPr>
           <w:p>
             <w:pPr>
               <w:pStyle w:val="Normal"/>
-              <w:spacing w:before="0" w:after="160"/>
-              <w:rPr>
-                <w:rFonts w:ascii="Arial" w:hAnsi="Arial"/>
-                <w:sz w:val="24"/>
-                <w:szCs w:val="24"/>
-              </w:rPr>
-            </w:pPr>
-            <w:r>
-              <w:rPr>
-                <w:rFonts w:ascii="Arial" w:hAnsi="Arial"/>
+              <w:spacing w:lineRule="auto" w:line="240" w:before="0" w:after="0"/>
+              <w:rPr>
+                <w:rFonts w:ascii="Arial" w:hAnsi="Arial"/>
+                <w:b/>
+                <w:b/>
+                <w:bCs/>
+                <w:sz w:val="24"/>
+                <w:szCs w:val="24"/>
+              </w:rPr>
+            </w:pPr>
+            <w:r>
+              <w:rPr>
+                <w:rFonts w:ascii="Arial" w:hAnsi="Arial"/>
+                <w:b/>
+                <w:bCs/>
                 <w:sz w:val="24"/>
                 <w:szCs w:val="24"/>
               </w:rPr>
@@ -2638,18 +2661,19 @@
             <w:vMerge w:val="continue"/>
             <w:cnfStyle w:val="000000000000" w:firstRow="0" w:lastRow="0" w:firstColumn="0" w:lastColumn="0" w:oddVBand="0" w:evenVBand="0" w:oddHBand="0" w:evenHBand="0" w:firstRowFirstColumn="0" w:firstRowLastColumn="0" w:lastRowFirstColumn="0" w:lastRowLastColumn="0"/>
             <w:tcBorders>
+              <w:top w:val="single" w:sz="12" w:space="0" w:color="9CC2E5"/>
               <w:bottom w:val="single" w:sz="12" w:space="0" w:color="9CC2E5"/>
               <w:insideH w:val="single" w:sz="12" w:space="0" w:color="9CC2E5"/>
             </w:tcBorders>
             <w:shd w:fill="auto" w:val="clear"/>
             <w:tcMar>
-              <w:left w:w="108" w:type="dxa"/>
+              <w:left w:w="98" w:type="dxa"/>
             </w:tcMar>
           </w:tcPr>
           <w:p>
             <w:pPr>
               <w:pStyle w:val="Normal"/>
-              <w:spacing w:before="0" w:after="160"/>
+              <w:spacing w:lineRule="auto" w:line="240" w:before="0" w:after="0"/>
               <w:rPr>
                 <w:rFonts w:ascii="Arial" w:hAnsi="Arial"/>
                 <w:sz w:val="24"/>
@@ -2672,30 +2696,31 @@
             <w:tcBorders/>
             <w:shd w:fill="auto" w:val="clear"/>
             <w:tcMar>
-              <w:left w:w="108" w:type="dxa"/>
+              <w:left w:w="98" w:type="dxa"/>
             </w:tcMar>
           </w:tcPr>
           <w:p>
             <w:pPr>
               <w:pStyle w:val="Normal"/>
-              <w:rPr>
-                <w:rFonts w:ascii="Arial" w:hAnsi="Arial"/>
-                <w:sz w:val="24"/>
-                <w:szCs w:val="24"/>
-              </w:rPr>
-            </w:pPr>
-            <w:r>
-              <w:rPr>
-                <w:rFonts w:ascii="Arial" w:hAnsi="Arial"/>
-                <w:sz w:val="24"/>
-                <w:szCs w:val="24"/>
-              </w:rPr>
-            </w:r>
-          </w:p>
-          <w:p>
-            <w:pPr>
-              <w:pStyle w:val="Normal"/>
-              <w:spacing w:before="0" w:after="160"/>
+              <w:spacing w:lineRule="auto" w:line="240" w:before="0" w:after="0"/>
+              <w:rPr>
+                <w:rFonts w:ascii="Arial" w:hAnsi="Arial"/>
+                <w:sz w:val="24"/>
+                <w:szCs w:val="24"/>
+              </w:rPr>
+            </w:pPr>
+            <w:r>
+              <w:rPr>
+                <w:rFonts w:ascii="Arial" w:hAnsi="Arial"/>
+                <w:sz w:val="24"/>
+                <w:szCs w:val="24"/>
+              </w:rPr>
+            </w:r>
+          </w:p>
+          <w:p>
+            <w:pPr>
+              <w:pStyle w:val="Normal"/>
+              <w:spacing w:lineRule="auto" w:line="240" w:before="0" w:after="0"/>
               <w:rPr>
                 <w:rFonts w:ascii="Arial" w:hAnsi="Arial"/>
                 <w:sz w:val="24"/>
@@ -2714,23 +2739,19 @@
         </w:tc>
         <w:tc>
           <w:tcPr>
-            <w:tcW w:w="2263" w:type="dxa"/>
+            <w:tcW w:w="2262" w:type="dxa"/>
             <w:cnfStyle w:val="000000000000" w:firstRow="0" w:lastRow="0" w:firstColumn="0" w:lastColumn="0" w:oddVBand="0" w:evenVBand="0" w:oddHBand="0" w:evenHBand="0" w:firstRowFirstColumn="0" w:firstRowLastColumn="0" w:lastRowFirstColumn="0" w:lastRowLastColumn="0"/>
             <w:tcBorders/>
             <w:shd w:fill="auto" w:val="clear"/>
             <w:tcMar>
-              <w:left w:w="108" w:type="dxa"/>
+              <w:left w:w="98" w:type="dxa"/>
             </w:tcMar>
           </w:tcPr>
           <w:p>
             <w:pPr>
               <w:pStyle w:val="Normal"/>
-              <w:spacing w:before="0" w:after="160"/>
-              <w:rPr>
-                <w:rFonts w:ascii="Arial" w:hAnsi="Arial"/>
-                <w:sz w:val="24"/>
-                <w:szCs w:val="24"/>
-              </w:rPr>
+              <w:spacing w:lineRule="auto" w:line="240" w:before="0" w:after="0"/>
+              <w:rPr/>
             </w:pPr>
             <w:r>
               <w:rPr>
@@ -2835,15 +2856,7 @@
         <w:spacing w:lineRule="auto" w:line="259" w:beforeAutospacing="0" w:before="0" w:afterAutospacing="0" w:after="0"/>
         <w:ind w:left="360" w:right="0" w:hanging="0"/>
         <w:jc w:val="left"/>
-        <w:rPr>
-          <w:rFonts w:ascii="Arial" w:hAnsi="Arial" w:eastAsia="Arial" w:cs="Arial"/>
-          <w:b/>
-          <w:b/>
-          <w:bCs/>
-          <w:sz w:val="28"/>
-          <w:szCs w:val="28"/>
-          <w:lang w:val="pt-BR"/>
-        </w:rPr>
+        <w:rPr/>
       </w:pPr>
       <w:r>
         <w:rPr>
@@ -2867,7 +2880,7 @@
         </w:rPr>
         <w:t xml:space="preserve">: </w:t>
       </w:r>
-      <w:hyperlink r:id="rId4">
+      <w:hyperlink r:id="rId3">
         <w:r>
           <w:rPr>
             <w:rStyle w:val="Nfaseforte"/>
@@ -3211,7 +3224,6 @@
     <w:rPrDefault>
       <w:rPr>
         <w:rFonts w:ascii="Calibri" w:hAnsi="Calibri" w:eastAsia="Calibri" w:cs="" w:asciiTheme="minorHAnsi" w:cstheme="minorBidi" w:eastAsiaTheme="minorHAnsi" w:hAnsiTheme="minorHAnsi"/>
-        <w:sz w:val="22"/>
         <w:szCs w:val="22"/>
         <w:lang w:val="pt-BR" w:eastAsia="en-US" w:bidi="ar-SA"/>
       </w:rPr>
@@ -3604,7 +3616,7 @@
     </w:pPr>
     <w:rPr>
       <w:rFonts w:ascii="Calibri" w:hAnsi="Calibri" w:eastAsia="Calibri" w:cs="" w:asciiTheme="minorHAnsi" w:cstheme="minorBidi" w:eastAsiaTheme="minorHAnsi" w:hAnsiTheme="minorHAnsi"/>
-      <w:color w:val="auto"/>
+      <w:color w:val="00000A"/>
       <w:sz w:val="22"/>
       <w:szCs w:val="22"/>
       <w:lang w:val="pt-BR" w:eastAsia="en-US" w:bidi="ar-SA"/>
@@ -3736,7 +3748,7 @@
     </w:pPr>
     <w:rPr>
       <w:rFonts w:ascii="Calibri" w:hAnsi="Calibri" w:eastAsia="Calibri" w:cs="" w:asciiTheme="minorHAnsi" w:cstheme="minorBidi" w:eastAsiaTheme="minorHAnsi" w:hAnsiTheme="minorHAnsi"/>
-      <w:color w:val="auto"/>
+      <w:color w:val="00000A"/>
       <w:sz w:val="22"/>
       <w:szCs w:val="22"/>
       <w:lang w:val="pt-BR" w:eastAsia="en-US" w:bidi="ar-SA"/>

</xml_diff>

<commit_message>
alterações na organizaçao dos repositório
</commit_message>
<xml_diff>
--- a/1º Etapa/Gerência/PGC-DONATE.docx
+++ b/1º Etapa/Gerência/PGC-DONATE.docx
@@ -28,6 +28,7 @@
       <w:pPr>
         <w:jc w:val="center"/>
       </w:pPr>
+      <w:proofErr w:type="spellStart"/>
       <w:r>
         <w:rPr>
           <w:rFonts w:ascii="Arial" w:eastAsia="Arial" w:hAnsi="Arial" w:cs="Arial"/>
@@ -36,7 +37,18 @@
           <w:sz w:val="32"/>
           <w:szCs w:val="32"/>
         </w:rPr>
-        <w:t>Donate – V1.04</w:t>
+        <w:t>Donate</w:t>
+      </w:r>
+      <w:proofErr w:type="spellEnd"/>
+      <w:r>
+        <w:rPr>
+          <w:rFonts w:ascii="Arial" w:eastAsia="Arial" w:hAnsi="Arial" w:cs="Arial"/>
+          <w:b/>
+          <w:bCs/>
+          <w:sz w:val="32"/>
+          <w:szCs w:val="32"/>
+        </w:rPr>
+        <w:t xml:space="preserve"> – V1.1</w:t>
       </w:r>
     </w:p>
     <w:p>
@@ -225,8 +237,6 @@
         </w:rPr>
         <w:t xml:space="preserve">O Plano Geral de </w:t>
       </w:r>
-      <w:bookmarkStart w:id="0" w:name="_GoBack"/>
-      <w:bookmarkEnd w:id="0"/>
       <w:r>
         <w:rPr>
           <w:rFonts w:ascii="Arial" w:eastAsia="Arial" w:hAnsi="Arial" w:cs="Arial"/>
@@ -601,21 +611,19 @@
               <w:jc w:val="center"/>
               <w:rPr>
                 <w:rFonts w:ascii="Arial" w:eastAsia="Arial" w:hAnsi="Arial" w:cs="Arial"/>
+                <w:sz w:val="24"/>
+                <w:szCs w:val="24"/>
+              </w:rPr>
+            </w:pPr>
+            <w:r>
+              <w:rPr>
+                <w:rFonts w:ascii="Arial" w:eastAsia="Arial" w:hAnsi="Arial" w:cs="Arial"/>
                 <w:b w:val="0"/>
                 <w:bCs w:val="0"/>
                 <w:sz w:val="24"/>
                 <w:szCs w:val="24"/>
               </w:rPr>
-            </w:pPr>
-            <w:r>
-              <w:rPr>
-                <w:rFonts w:ascii="Arial" w:eastAsia="Arial" w:hAnsi="Arial" w:cs="Arial"/>
-                <w:b w:val="0"/>
-                <w:bCs w:val="0"/>
-                <w:sz w:val="24"/>
-                <w:szCs w:val="24"/>
-              </w:rPr>
-              <w:t>PGG</w:t>
+              <w:t>DRS</w:t>
             </w:r>
           </w:p>
         </w:tc>
@@ -633,6 +641,8 @@
               <w:cnfStyle w:val="000000000000" w:firstRow="0" w:lastRow="0" w:firstColumn="0" w:lastColumn="0" w:oddVBand="0" w:evenVBand="0" w:oddHBand="0" w:evenHBand="0" w:firstRowFirstColumn="0" w:firstRowLastColumn="0" w:lastRowFirstColumn="0" w:lastRowLastColumn="0"/>
               <w:rPr>
                 <w:rFonts w:ascii="Arial" w:eastAsia="Arial" w:hAnsi="Arial" w:cs="Arial"/>
+                <w:b/>
+                <w:bCs/>
                 <w:sz w:val="24"/>
                 <w:szCs w:val="24"/>
               </w:rPr>
@@ -643,7 +653,7 @@
                 <w:sz w:val="24"/>
                 <w:szCs w:val="24"/>
               </w:rPr>
-              <w:t>Processo de Gerência Geral</w:t>
+              <w:t>Documento de Requisitos do Sistema</w:t>
             </w:r>
           </w:p>
         </w:tc>
@@ -679,7 +689,17 @@
                 <w:sz w:val="24"/>
                 <w:szCs w:val="24"/>
               </w:rPr>
-              <w:t>DRS</w:t>
+              <w:t>DD</w:t>
+            </w:r>
+            <w:r>
+              <w:rPr>
+                <w:rFonts w:ascii="Arial" w:eastAsia="Arial" w:hAnsi="Arial" w:cs="Arial"/>
+                <w:b w:val="0"/>
+                <w:bCs w:val="0"/>
+                <w:sz w:val="24"/>
+                <w:szCs w:val="24"/>
+              </w:rPr>
+              <w:t>S</w:t>
             </w:r>
           </w:p>
         </w:tc>
@@ -709,7 +729,7 @@
                 <w:sz w:val="24"/>
                 <w:szCs w:val="24"/>
               </w:rPr>
-              <w:t>Documento de Requisitos do Sistema</w:t>
+              <w:t>Documento de Design do Sistema</w:t>
             </w:r>
           </w:p>
         </w:tc>
@@ -732,6 +752,7 @@
               <w:jc w:val="center"/>
               <w:rPr>
                 <w:rFonts w:ascii="Arial" w:eastAsia="Arial" w:hAnsi="Arial" w:cs="Arial"/>
+                <w:b w:val="0"/>
                 <w:sz w:val="24"/>
                 <w:szCs w:val="24"/>
               </w:rPr>
@@ -740,21 +761,10 @@
               <w:rPr>
                 <w:rFonts w:ascii="Arial" w:eastAsia="Arial" w:hAnsi="Arial" w:cs="Arial"/>
                 <w:b w:val="0"/>
-                <w:bCs w:val="0"/>
-                <w:sz w:val="24"/>
-                <w:szCs w:val="24"/>
-              </w:rPr>
-              <w:t>DD</w:t>
-            </w:r>
-            <w:r>
-              <w:rPr>
-                <w:rFonts w:ascii="Arial" w:eastAsia="Arial" w:hAnsi="Arial" w:cs="Arial"/>
-                <w:b w:val="0"/>
-                <w:bCs w:val="0"/>
-                <w:sz w:val="24"/>
-                <w:szCs w:val="24"/>
-              </w:rPr>
-              <w:t>S</w:t>
+                <w:sz w:val="24"/>
+                <w:szCs w:val="24"/>
+              </w:rPr>
+              <w:t>PUC</w:t>
             </w:r>
           </w:p>
         </w:tc>
@@ -772,7 +782,6 @@
               <w:cnfStyle w:val="000000000000" w:firstRow="0" w:lastRow="0" w:firstColumn="0" w:lastColumn="0" w:oddVBand="0" w:evenVBand="0" w:oddHBand="0" w:evenHBand="0" w:firstRowFirstColumn="0" w:firstRowLastColumn="0" w:lastRowFirstColumn="0" w:lastRowLastColumn="0"/>
               <w:rPr>
                 <w:rFonts w:ascii="Arial" w:eastAsia="Arial" w:hAnsi="Arial" w:cs="Arial"/>
-                <w:b/>
                 <w:bCs/>
                 <w:sz w:val="24"/>
                 <w:szCs w:val="24"/>
@@ -781,10 +790,11 @@
             <w:r>
               <w:rPr>
                 <w:rFonts w:ascii="Arial" w:eastAsia="Arial" w:hAnsi="Arial" w:cs="Arial"/>
-                <w:sz w:val="24"/>
-                <w:szCs w:val="24"/>
-              </w:rPr>
-              <w:t>Documento de Design do Sistema</w:t>
+                <w:bCs/>
+                <w:sz w:val="24"/>
+                <w:szCs w:val="24"/>
+              </w:rPr>
+              <w:t>Processo unificado de Construção</w:t>
             </w:r>
           </w:p>
         </w:tc>
@@ -808,6 +818,7 @@
               <w:jc w:val="center"/>
               <w:rPr>
                 <w:rFonts w:ascii="Arial" w:eastAsia="Arial" w:hAnsi="Arial" w:cs="Arial"/>
+                <w:b w:val="0"/>
                 <w:sz w:val="24"/>
                 <w:szCs w:val="24"/>
               </w:rPr>
@@ -816,11 +827,10 @@
               <w:rPr>
                 <w:rFonts w:ascii="Arial" w:eastAsia="Arial" w:hAnsi="Arial" w:cs="Arial"/>
                 <w:b w:val="0"/>
-                <w:bCs w:val="0"/>
-                <w:sz w:val="24"/>
-                <w:szCs w:val="24"/>
-              </w:rPr>
-              <w:t>PTS</w:t>
+                <w:sz w:val="24"/>
+                <w:szCs w:val="24"/>
+              </w:rPr>
+              <w:t>RMS</w:t>
             </w:r>
           </w:p>
         </w:tc>
@@ -838,8 +848,6 @@
               <w:cnfStyle w:val="000000100000" w:firstRow="0" w:lastRow="0" w:firstColumn="0" w:lastColumn="0" w:oddVBand="0" w:evenVBand="0" w:oddHBand="1" w:evenHBand="0" w:firstRowFirstColumn="0" w:firstRowLastColumn="0" w:lastRowFirstColumn="0" w:lastRowLastColumn="0"/>
               <w:rPr>
                 <w:rFonts w:ascii="Arial" w:eastAsia="Arial" w:hAnsi="Arial" w:cs="Arial"/>
-                <w:b/>
-                <w:bCs/>
                 <w:sz w:val="24"/>
                 <w:szCs w:val="24"/>
               </w:rPr>
@@ -850,7 +858,7 @@
                 <w:sz w:val="24"/>
                 <w:szCs w:val="24"/>
               </w:rPr>
-              <w:t>Prototipagem da Interface do Sistema</w:t>
+              <w:t>Relatório de monitoramento Semanal</w:t>
             </w:r>
           </w:p>
         </w:tc>
@@ -873,7 +881,6 @@
               <w:jc w:val="center"/>
               <w:rPr>
                 <w:rFonts w:ascii="Arial" w:eastAsia="Arial" w:hAnsi="Arial" w:cs="Arial"/>
-                <w:b w:val="0"/>
                 <w:sz w:val="24"/>
                 <w:szCs w:val="24"/>
               </w:rPr>
@@ -885,7 +892,7 @@
                 <w:sz w:val="24"/>
                 <w:szCs w:val="24"/>
               </w:rPr>
-              <w:t>RMS</w:t>
+              <w:t>TP</w:t>
             </w:r>
           </w:p>
         </w:tc>
@@ -913,7 +920,7 @@
                 <w:sz w:val="24"/>
                 <w:szCs w:val="24"/>
               </w:rPr>
-              <w:t>Relatório de monitoramento Semanal</w:t>
+              <w:t>Template</w:t>
             </w:r>
           </w:p>
         </w:tc>
@@ -976,39 +983,6 @@
     </w:p>
     <w:p>
       <w:pPr>
-        <w:spacing w:after="0"/>
-        <w:jc w:val="right"/>
-        <w:rPr>
-          <w:rFonts w:eastAsia="Arial" w:cs="Arial"/>
-          <w:i/>
-          <w:iCs/>
-        </w:rPr>
-      </w:pPr>
-    </w:p>
-    <w:p>
-      <w:pPr>
-        <w:spacing w:after="0"/>
-        <w:jc w:val="right"/>
-        <w:rPr>
-          <w:rFonts w:eastAsia="Arial" w:cs="Arial"/>
-          <w:i/>
-          <w:iCs/>
-        </w:rPr>
-      </w:pPr>
-    </w:p>
-    <w:p>
-      <w:pPr>
-        <w:spacing w:after="0"/>
-        <w:jc w:val="right"/>
-        <w:rPr>
-          <w:rFonts w:eastAsia="Arial" w:cs="Arial"/>
-          <w:i/>
-          <w:iCs/>
-        </w:rPr>
-      </w:pPr>
-    </w:p>
-    <w:p>
-      <w:pPr>
         <w:pStyle w:val="PargrafodaLista"/>
         <w:spacing w:after="0"/>
         <w:ind w:left="2520"/>
@@ -1026,6 +1000,7 @@
           <w:sz w:val="24"/>
           <w:szCs w:val="24"/>
         </w:rPr>
+        <w:lastRenderedPageBreak/>
         <w:t>2.1. Nome do documento</w:t>
       </w:r>
     </w:p>
@@ -1273,23 +1248,184 @@
     </w:p>
     <w:p>
       <w:pPr>
+        <w:ind w:left="2124"/>
+        <w:rPr>
+          <w:rFonts w:ascii="Arial" w:eastAsia="Arial" w:hAnsi="Arial" w:cs="Arial"/>
+          <w:sz w:val="24"/>
+          <w:szCs w:val="24"/>
+        </w:rPr>
+      </w:pPr>
+    </w:p>
+    <w:p>
+      <w:pPr>
+        <w:ind w:left="2124"/>
+        <w:rPr>
+          <w:rFonts w:ascii="Arial" w:eastAsia="Arial" w:hAnsi="Arial" w:cs="Arial"/>
+          <w:sz w:val="24"/>
+          <w:szCs w:val="24"/>
+        </w:rPr>
+      </w:pPr>
+    </w:p>
+    <w:p>
+      <w:pPr>
+        <w:ind w:left="2124"/>
+        <w:rPr>
+          <w:rFonts w:ascii="Arial" w:eastAsia="Arial" w:hAnsi="Arial" w:cs="Arial"/>
+          <w:sz w:val="24"/>
+          <w:szCs w:val="24"/>
+        </w:rPr>
+      </w:pPr>
+    </w:p>
+    <w:p>
+      <w:pPr>
+        <w:ind w:left="2124"/>
+        <w:rPr>
+          <w:rFonts w:ascii="Arial" w:eastAsia="Arial" w:hAnsi="Arial" w:cs="Arial"/>
+          <w:sz w:val="24"/>
+          <w:szCs w:val="24"/>
+        </w:rPr>
+      </w:pPr>
+    </w:p>
+    <w:p>
+      <w:pPr>
+        <w:ind w:left="2124"/>
+        <w:rPr>
+          <w:rFonts w:ascii="Arial" w:eastAsia="Arial" w:hAnsi="Arial" w:cs="Arial"/>
+          <w:sz w:val="24"/>
+          <w:szCs w:val="24"/>
+        </w:rPr>
+      </w:pPr>
+    </w:p>
+    <w:p>
+      <w:pPr>
+        <w:ind w:left="2124"/>
+        <w:rPr>
+          <w:rFonts w:ascii="Arial" w:eastAsia="Arial" w:hAnsi="Arial" w:cs="Arial"/>
+          <w:sz w:val="24"/>
+          <w:szCs w:val="24"/>
+        </w:rPr>
+      </w:pPr>
+    </w:p>
+    <w:p>
+      <w:pPr>
+        <w:ind w:left="2124"/>
+        <w:rPr>
+          <w:rFonts w:ascii="Arial" w:eastAsia="Arial" w:hAnsi="Arial" w:cs="Arial"/>
+          <w:sz w:val="24"/>
+          <w:szCs w:val="24"/>
+        </w:rPr>
+      </w:pPr>
+    </w:p>
+    <w:p>
+      <w:pPr>
+        <w:ind w:left="2124"/>
+        <w:rPr>
+          <w:rFonts w:ascii="Arial" w:eastAsia="Arial" w:hAnsi="Arial" w:cs="Arial"/>
+          <w:sz w:val="24"/>
+          <w:szCs w:val="24"/>
+        </w:rPr>
+      </w:pPr>
+    </w:p>
+    <w:p>
+      <w:pPr>
+        <w:ind w:left="2124"/>
+        <w:rPr>
+          <w:rFonts w:ascii="Arial" w:eastAsia="Arial" w:hAnsi="Arial" w:cs="Arial"/>
+          <w:sz w:val="24"/>
+          <w:szCs w:val="24"/>
+        </w:rPr>
+      </w:pPr>
+    </w:p>
+    <w:p>
+      <w:pPr>
+        <w:ind w:left="2124"/>
+        <w:rPr>
+          <w:rFonts w:ascii="Arial" w:eastAsia="Arial" w:hAnsi="Arial" w:cs="Arial"/>
+          <w:sz w:val="24"/>
+          <w:szCs w:val="24"/>
+        </w:rPr>
+      </w:pPr>
+    </w:p>
+    <w:p>
+      <w:pPr>
+        <w:ind w:left="2124"/>
+        <w:rPr>
+          <w:rFonts w:ascii="Arial" w:eastAsia="Arial" w:hAnsi="Arial" w:cs="Arial"/>
+          <w:sz w:val="24"/>
+          <w:szCs w:val="24"/>
+        </w:rPr>
+      </w:pPr>
+    </w:p>
+    <w:p>
+      <w:pPr>
+        <w:ind w:left="2124"/>
+        <w:rPr>
+          <w:rFonts w:ascii="Arial" w:eastAsia="Arial" w:hAnsi="Arial" w:cs="Arial"/>
+          <w:sz w:val="24"/>
+          <w:szCs w:val="24"/>
+        </w:rPr>
+      </w:pPr>
+    </w:p>
+    <w:p>
+      <w:pPr>
+        <w:ind w:left="2124"/>
+        <w:rPr>
+          <w:rFonts w:ascii="Arial" w:eastAsia="Arial" w:hAnsi="Arial" w:cs="Arial"/>
+          <w:sz w:val="24"/>
+          <w:szCs w:val="24"/>
+        </w:rPr>
+      </w:pPr>
+    </w:p>
+    <w:p>
+      <w:pPr>
+        <w:ind w:left="2124"/>
+        <w:rPr>
+          <w:rFonts w:ascii="Arial" w:eastAsia="Arial" w:hAnsi="Arial" w:cs="Arial"/>
+          <w:sz w:val="24"/>
+          <w:szCs w:val="24"/>
+        </w:rPr>
+      </w:pPr>
+    </w:p>
+    <w:p>
+      <w:pPr>
+        <w:ind w:left="2124"/>
+        <w:rPr>
+          <w:rFonts w:ascii="Arial" w:eastAsia="Arial" w:hAnsi="Arial" w:cs="Arial"/>
+          <w:sz w:val="24"/>
+          <w:szCs w:val="24"/>
+        </w:rPr>
+      </w:pPr>
+    </w:p>
+    <w:p>
+      <w:pPr>
+        <w:ind w:left="2124"/>
+        <w:rPr>
+          <w:rFonts w:ascii="Arial" w:eastAsia="Arial" w:hAnsi="Arial" w:cs="Arial"/>
+          <w:sz w:val="24"/>
+          <w:szCs w:val="24"/>
+        </w:rPr>
+      </w:pPr>
+      <w:bookmarkStart w:id="0" w:name="_GoBack"/>
+      <w:bookmarkEnd w:id="0"/>
+    </w:p>
+    <w:p>
+      <w:pPr>
+        <w:ind w:left="2124"/>
+        <w:rPr>
+          <w:rFonts w:ascii="Arial" w:eastAsia="Arial" w:hAnsi="Arial" w:cs="Arial"/>
+          <w:sz w:val="24"/>
+          <w:szCs w:val="24"/>
+        </w:rPr>
+      </w:pPr>
+    </w:p>
+    <w:p>
+      <w:pPr>
+        <w:pStyle w:val="PargrafodaLista"/>
+        <w:numPr>
+          <w:ilvl w:val="0"/>
+          <w:numId w:val="2"/>
+        </w:numPr>
         <w:spacing w:after="0"/>
-        <w:ind w:left="360"/>
-        <w:rPr>
-          <w:rFonts w:ascii="Arial" w:eastAsia="Arial" w:hAnsi="Arial" w:cs="Arial"/>
-          <w:sz w:val="24"/>
-          <w:szCs w:val="24"/>
-        </w:rPr>
-      </w:pPr>
-      <w:r>
-        <w:rPr>
-          <w:rFonts w:ascii="Arial" w:eastAsia="Arial" w:hAnsi="Arial" w:cs="Arial"/>
-          <w:sz w:val="24"/>
-          <w:szCs w:val="24"/>
-        </w:rPr>
-        <w:t xml:space="preserve">3.   </w:t>
-      </w:r>
-      <w:r>
         <w:rPr>
           <w:rFonts w:ascii="Arial" w:eastAsia="Arial" w:hAnsi="Arial" w:cs="Arial"/>
           <w:b/>
@@ -1297,993 +1433,83 @@
           <w:sz w:val="24"/>
           <w:szCs w:val="24"/>
         </w:rPr>
+      </w:pPr>
+      <w:r>
+        <w:rPr>
+          <w:rFonts w:ascii="Arial" w:eastAsia="Arial" w:hAnsi="Arial" w:cs="Arial"/>
+          <w:b/>
+          <w:bCs/>
+          <w:sz w:val="24"/>
+          <w:szCs w:val="24"/>
+        </w:rPr>
+        <w:lastRenderedPageBreak/>
         <w:t>Organização</w:t>
       </w:r>
     </w:p>
-    <w:tbl>
-      <w:tblPr>
-        <w:tblStyle w:val="Tabelacomgrade"/>
-        <w:tblW w:w="9209" w:type="dxa"/>
-        <w:tblLook w:val="04A0" w:firstRow="1" w:lastRow="0" w:firstColumn="1" w:lastColumn="0" w:noHBand="0" w:noVBand="1"/>
-        <w:tblCaption w:val=""/>
-        <w:tblDescription w:val=""/>
-      </w:tblPr>
-      <w:tblGrid>
-        <w:gridCol w:w="2716"/>
-        <w:gridCol w:w="1796"/>
-        <w:gridCol w:w="2256"/>
-        <w:gridCol w:w="2441"/>
-      </w:tblGrid>
-      <w:tr>
-        <w:trPr>
-          <w:trHeight w:val="120"/>
-        </w:trPr>
-        <w:tc>
-          <w:tcPr>
-            <w:tcW w:w="2716" w:type="dxa"/>
-            <w:vMerge w:val="restart"/>
-            <w:shd w:val="clear" w:color="auto" w:fill="E7E6E6" w:themeFill="background2"/>
-          </w:tcPr>
-          <w:p>
-            <w:pPr>
-              <w:pStyle w:val="Ttulo1"/>
-              <w:spacing w:line="240" w:lineRule="auto"/>
-              <w:outlineLvl w:val="0"/>
-              <w:rPr>
-                <w:rStyle w:val="nfaseforte"/>
-                <w:rFonts w:ascii="Arial" w:hAnsi="Arial"/>
-                <w:b w:val="0"/>
-                <w:bCs w:val="0"/>
-                <w:color w:val="000000"/>
-                <w:sz w:val="24"/>
-                <w:szCs w:val="24"/>
-              </w:rPr>
-            </w:pPr>
-          </w:p>
-          <w:p>
-            <w:pPr>
-              <w:pStyle w:val="Ttulo1"/>
-              <w:spacing w:after="0" w:line="240" w:lineRule="auto"/>
-              <w:outlineLvl w:val="0"/>
-            </w:pPr>
-          </w:p>
-          <w:p>
-            <w:pPr>
-              <w:pStyle w:val="Ttulo1"/>
-              <w:spacing w:after="0" w:line="240" w:lineRule="auto"/>
-              <w:outlineLvl w:val="0"/>
-            </w:pPr>
-            <w:hyperlink r:id="rId5">
-              <w:r>
-                <w:rPr>
-                  <w:rStyle w:val="nfaseforte"/>
-                  <w:rFonts w:ascii="Arial" w:hAnsi="Arial"/>
-                  <w:b w:val="0"/>
-                  <w:bCs w:val="0"/>
-                  <w:color w:val="000000"/>
-                  <w:sz w:val="24"/>
-                  <w:szCs w:val="24"/>
-                </w:rPr>
-                <w:t>Donate---Grupo-06</w:t>
-              </w:r>
-            </w:hyperlink>
-          </w:p>
-          <w:p>
-            <w:pPr>
-              <w:spacing w:line="240" w:lineRule="auto"/>
-              <w:rPr>
-                <w:rFonts w:ascii="Arial" w:hAnsi="Arial"/>
-                <w:sz w:val="24"/>
-                <w:szCs w:val="24"/>
-              </w:rPr>
-            </w:pPr>
-          </w:p>
-        </w:tc>
-        <w:tc>
-          <w:tcPr>
-            <w:tcW w:w="1796" w:type="dxa"/>
-            <w:vMerge w:val="restart"/>
-            <w:shd w:val="clear" w:color="auto" w:fill="E7E6E6" w:themeFill="background2"/>
-          </w:tcPr>
-          <w:p>
-            <w:pPr>
-              <w:spacing w:after="0" w:line="240" w:lineRule="auto"/>
-              <w:rPr>
-                <w:rFonts w:ascii="Arial" w:hAnsi="Arial"/>
-                <w:b/>
-                <w:bCs/>
-                <w:sz w:val="24"/>
-                <w:szCs w:val="24"/>
-              </w:rPr>
-            </w:pPr>
-          </w:p>
-          <w:p>
-            <w:pPr>
-              <w:spacing w:after="0" w:line="240" w:lineRule="auto"/>
-              <w:rPr>
-                <w:rFonts w:ascii="Arial" w:hAnsi="Arial"/>
-                <w:b/>
-                <w:bCs/>
-                <w:sz w:val="24"/>
-                <w:szCs w:val="24"/>
-              </w:rPr>
-            </w:pPr>
-          </w:p>
-          <w:p>
-            <w:pPr>
-              <w:spacing w:after="0" w:line="240" w:lineRule="auto"/>
-              <w:rPr>
-                <w:rFonts w:ascii="Arial" w:hAnsi="Arial"/>
-                <w:b/>
-                <w:bCs/>
-                <w:sz w:val="24"/>
-                <w:szCs w:val="24"/>
-              </w:rPr>
-            </w:pPr>
-          </w:p>
-          <w:p>
-            <w:pPr>
-              <w:spacing w:after="0" w:line="240" w:lineRule="auto"/>
-              <w:rPr>
-                <w:rFonts w:ascii="Arial" w:eastAsia="Arial" w:hAnsi="Arial" w:cs="Arial"/>
-                <w:b/>
-                <w:bCs/>
-                <w:sz w:val="24"/>
-                <w:szCs w:val="24"/>
-              </w:rPr>
-            </w:pPr>
-          </w:p>
-          <w:p>
-            <w:pPr>
-              <w:spacing w:after="0" w:line="240" w:lineRule="auto"/>
-              <w:rPr>
-                <w:rFonts w:ascii="Arial" w:eastAsia="Arial" w:hAnsi="Arial" w:cs="Arial"/>
-                <w:b/>
-                <w:bCs/>
-                <w:sz w:val="24"/>
-                <w:szCs w:val="24"/>
-              </w:rPr>
-            </w:pPr>
-          </w:p>
-          <w:p>
-            <w:pPr>
-              <w:spacing w:after="0" w:line="240" w:lineRule="auto"/>
-              <w:rPr>
-                <w:rFonts w:ascii="Arial" w:eastAsia="Arial" w:hAnsi="Arial" w:cs="Arial"/>
-                <w:sz w:val="24"/>
-                <w:szCs w:val="24"/>
-              </w:rPr>
-            </w:pPr>
-            <w:r>
-              <w:rPr>
-                <w:rFonts w:ascii="Arial" w:eastAsia="Arial" w:hAnsi="Arial" w:cs="Arial"/>
-                <w:b/>
-                <w:bCs/>
-                <w:sz w:val="24"/>
-                <w:szCs w:val="24"/>
-              </w:rPr>
-              <w:t>1º Etapa</w:t>
-            </w:r>
-          </w:p>
-        </w:tc>
-        <w:tc>
-          <w:tcPr>
-            <w:tcW w:w="2256" w:type="dxa"/>
-            <w:shd w:val="clear" w:color="auto" w:fill="BDD6EE" w:themeFill="accent1" w:themeFillTint="66"/>
-          </w:tcPr>
-          <w:p>
-            <w:pPr>
-              <w:spacing w:after="0" w:line="240" w:lineRule="auto"/>
-              <w:rPr>
-                <w:rFonts w:ascii="Arial" w:hAnsi="Arial"/>
-                <w:sz w:val="24"/>
-                <w:szCs w:val="24"/>
-              </w:rPr>
-            </w:pPr>
-          </w:p>
-          <w:p>
-            <w:pPr>
-              <w:spacing w:after="0" w:line="240" w:lineRule="auto"/>
-              <w:rPr>
-                <w:rFonts w:ascii="Arial" w:eastAsia="Arial" w:hAnsi="Arial" w:cs="Arial"/>
-                <w:sz w:val="24"/>
-                <w:szCs w:val="24"/>
-              </w:rPr>
-            </w:pPr>
-            <w:r>
-              <w:rPr>
-                <w:rFonts w:ascii="Arial" w:eastAsia="Arial" w:hAnsi="Arial" w:cs="Arial"/>
-                <w:sz w:val="24"/>
-                <w:szCs w:val="24"/>
-              </w:rPr>
-              <w:t>Design</w:t>
-            </w:r>
-          </w:p>
-        </w:tc>
-        <w:tc>
-          <w:tcPr>
-            <w:tcW w:w="2441" w:type="dxa"/>
-            <w:shd w:val="clear" w:color="auto" w:fill="BDD6EE" w:themeFill="accent1" w:themeFillTint="66"/>
-          </w:tcPr>
-          <w:p>
-            <w:pPr>
-              <w:spacing w:after="0" w:line="240" w:lineRule="auto"/>
-              <w:rPr>
-                <w:rFonts w:ascii="Arial" w:eastAsia="Arial" w:hAnsi="Arial" w:cs="Arial"/>
-                <w:sz w:val="24"/>
-                <w:szCs w:val="24"/>
-              </w:rPr>
-            </w:pPr>
-          </w:p>
-          <w:p>
-            <w:pPr>
-              <w:spacing w:after="0" w:line="240" w:lineRule="auto"/>
-              <w:rPr>
-                <w:rFonts w:ascii="Arial" w:eastAsia="Arial" w:hAnsi="Arial" w:cs="Arial"/>
-                <w:sz w:val="24"/>
-                <w:szCs w:val="24"/>
-              </w:rPr>
-            </w:pPr>
-            <w:r>
-              <w:rPr>
-                <w:rFonts w:ascii="Arial" w:eastAsia="Arial" w:hAnsi="Arial" w:cs="Arial"/>
-                <w:sz w:val="24"/>
-                <w:szCs w:val="24"/>
-              </w:rPr>
-              <w:t>DDS</w:t>
-            </w:r>
-            <w:r>
-              <w:rPr>
-                <w:rFonts w:ascii="Arial" w:eastAsia="Arial" w:hAnsi="Arial" w:cs="Arial"/>
-                <w:sz w:val="24"/>
-                <w:szCs w:val="24"/>
-              </w:rPr>
-              <w:t>-DONATE</w:t>
-            </w:r>
-          </w:p>
-          <w:p>
-            <w:pPr>
-              <w:spacing w:after="0" w:line="240" w:lineRule="auto"/>
-            </w:pPr>
-          </w:p>
-        </w:tc>
-      </w:tr>
-      <w:tr>
-        <w:tc>
-          <w:tcPr>
-            <w:tcW w:w="2716" w:type="dxa"/>
-            <w:vMerge/>
-            <w:shd w:val="clear" w:color="auto" w:fill="E7E6E6" w:themeFill="background2"/>
-          </w:tcPr>
-          <w:p>
-            <w:pPr>
-              <w:spacing w:after="0" w:line="240" w:lineRule="auto"/>
-              <w:rPr>
-                <w:rFonts w:ascii="Arial" w:hAnsi="Arial"/>
-                <w:b/>
-                <w:bCs/>
-                <w:sz w:val="24"/>
-                <w:szCs w:val="24"/>
-              </w:rPr>
-            </w:pPr>
-          </w:p>
-        </w:tc>
-        <w:tc>
-          <w:tcPr>
-            <w:tcW w:w="1796" w:type="dxa"/>
-            <w:vMerge/>
-            <w:shd w:val="clear" w:color="auto" w:fill="E7E6E6" w:themeFill="background2"/>
-          </w:tcPr>
-          <w:p>
-            <w:pPr>
-              <w:spacing w:after="0" w:line="240" w:lineRule="auto"/>
-              <w:rPr>
-                <w:rFonts w:ascii="Arial" w:hAnsi="Arial"/>
-                <w:sz w:val="24"/>
-                <w:szCs w:val="24"/>
-              </w:rPr>
-            </w:pPr>
-          </w:p>
-        </w:tc>
-        <w:tc>
-          <w:tcPr>
-            <w:tcW w:w="2256" w:type="dxa"/>
-            <w:vMerge w:val="restart"/>
-            <w:shd w:val="clear" w:color="auto" w:fill="F7CAAC" w:themeFill="accent2" w:themeFillTint="66"/>
-          </w:tcPr>
-          <w:p>
-            <w:pPr>
-              <w:spacing w:after="0" w:line="240" w:lineRule="auto"/>
-              <w:rPr>
-                <w:rFonts w:ascii="Arial" w:hAnsi="Arial"/>
-                <w:sz w:val="24"/>
-                <w:szCs w:val="24"/>
-              </w:rPr>
-            </w:pPr>
-          </w:p>
-          <w:p>
-            <w:pPr>
-              <w:spacing w:after="0" w:line="240" w:lineRule="auto"/>
-              <w:rPr>
-                <w:rFonts w:ascii="Arial" w:hAnsi="Arial"/>
-                <w:sz w:val="24"/>
-                <w:szCs w:val="24"/>
-              </w:rPr>
-            </w:pPr>
-          </w:p>
-          <w:p>
-            <w:pPr>
-              <w:spacing w:after="0" w:line="240" w:lineRule="auto"/>
-              <w:rPr>
-                <w:rFonts w:ascii="Arial" w:eastAsia="Arial" w:hAnsi="Arial" w:cs="Arial"/>
-                <w:sz w:val="24"/>
-                <w:szCs w:val="24"/>
-              </w:rPr>
-            </w:pPr>
-            <w:r>
-              <w:rPr>
-                <w:rFonts w:ascii="Arial" w:eastAsia="Arial" w:hAnsi="Arial" w:cs="Arial"/>
-                <w:sz w:val="24"/>
-                <w:szCs w:val="24"/>
-              </w:rPr>
-              <w:t>Gerência</w:t>
-            </w:r>
-          </w:p>
-        </w:tc>
-        <w:tc>
-          <w:tcPr>
-            <w:tcW w:w="2441" w:type="dxa"/>
-            <w:shd w:val="clear" w:color="auto" w:fill="F7CAAC" w:themeFill="accent2" w:themeFillTint="66"/>
-          </w:tcPr>
-          <w:p>
-            <w:pPr>
-              <w:spacing w:after="0" w:line="240" w:lineRule="auto"/>
-              <w:rPr>
-                <w:rFonts w:ascii="Arial" w:eastAsia="Arial" w:hAnsi="Arial" w:cs="Arial"/>
-                <w:sz w:val="24"/>
-                <w:szCs w:val="24"/>
-              </w:rPr>
-            </w:pPr>
-            <w:r>
-              <w:rPr>
-                <w:rFonts w:ascii="Arial" w:eastAsia="Arial" w:hAnsi="Arial" w:cs="Arial"/>
-                <w:sz w:val="24"/>
-                <w:szCs w:val="24"/>
-              </w:rPr>
-              <w:t>PGC-DONATE</w:t>
-            </w:r>
-          </w:p>
-        </w:tc>
-      </w:tr>
-      <w:tr>
-        <w:tc>
-          <w:tcPr>
-            <w:tcW w:w="2716" w:type="dxa"/>
-            <w:vMerge/>
-            <w:shd w:val="clear" w:color="auto" w:fill="E7E6E6" w:themeFill="background2"/>
-          </w:tcPr>
-          <w:p>
-            <w:pPr>
-              <w:spacing w:after="0" w:line="240" w:lineRule="auto"/>
-              <w:rPr>
-                <w:rFonts w:ascii="Arial" w:hAnsi="Arial"/>
-                <w:b/>
-                <w:bCs/>
-                <w:sz w:val="24"/>
-                <w:szCs w:val="24"/>
-              </w:rPr>
-            </w:pPr>
-          </w:p>
-        </w:tc>
-        <w:tc>
-          <w:tcPr>
-            <w:tcW w:w="1796" w:type="dxa"/>
-            <w:vMerge/>
-            <w:shd w:val="clear" w:color="auto" w:fill="E7E6E6" w:themeFill="background2"/>
-          </w:tcPr>
-          <w:p>
-            <w:pPr>
-              <w:spacing w:after="0" w:line="240" w:lineRule="auto"/>
-              <w:rPr>
-                <w:rFonts w:ascii="Arial" w:hAnsi="Arial"/>
-                <w:sz w:val="24"/>
-                <w:szCs w:val="24"/>
-              </w:rPr>
-            </w:pPr>
-          </w:p>
-        </w:tc>
-        <w:tc>
-          <w:tcPr>
-            <w:tcW w:w="2256" w:type="dxa"/>
-            <w:vMerge/>
-            <w:shd w:val="clear" w:color="auto" w:fill="F7CAAC" w:themeFill="accent2" w:themeFillTint="66"/>
-          </w:tcPr>
-          <w:p>
-            <w:pPr>
-              <w:spacing w:after="0" w:line="240" w:lineRule="auto"/>
-              <w:rPr>
-                <w:rFonts w:ascii="Arial" w:hAnsi="Arial"/>
-                <w:sz w:val="24"/>
-                <w:szCs w:val="24"/>
-              </w:rPr>
-            </w:pPr>
-          </w:p>
-        </w:tc>
-        <w:tc>
-          <w:tcPr>
-            <w:tcW w:w="2441" w:type="dxa"/>
-            <w:shd w:val="clear" w:color="auto" w:fill="F7CAAC" w:themeFill="accent2" w:themeFillTint="66"/>
-          </w:tcPr>
-          <w:p>
-            <w:pPr>
-              <w:spacing w:after="0" w:line="240" w:lineRule="auto"/>
-              <w:rPr>
-                <w:rFonts w:ascii="Arial" w:eastAsia="Arial" w:hAnsi="Arial" w:cs="Arial"/>
-                <w:sz w:val="24"/>
-                <w:szCs w:val="24"/>
-              </w:rPr>
-            </w:pPr>
-            <w:r>
-              <w:rPr>
-                <w:rFonts w:ascii="Arial" w:eastAsia="Arial" w:hAnsi="Arial" w:cs="Arial"/>
-                <w:color w:val="000000"/>
-                <w:sz w:val="24"/>
-                <w:szCs w:val="24"/>
-              </w:rPr>
-              <w:t>CGM-DONATE</w:t>
-            </w:r>
-          </w:p>
-        </w:tc>
-      </w:tr>
-      <w:tr>
-        <w:tc>
-          <w:tcPr>
-            <w:tcW w:w="2716" w:type="dxa"/>
-            <w:vMerge/>
-            <w:shd w:val="clear" w:color="auto" w:fill="E7E6E6" w:themeFill="background2"/>
-          </w:tcPr>
-          <w:p>
-            <w:pPr>
-              <w:spacing w:after="0" w:line="240" w:lineRule="auto"/>
-              <w:rPr>
-                <w:rFonts w:ascii="Arial" w:hAnsi="Arial"/>
-                <w:b/>
-                <w:bCs/>
-                <w:sz w:val="24"/>
-                <w:szCs w:val="24"/>
-              </w:rPr>
-            </w:pPr>
-          </w:p>
-        </w:tc>
-        <w:tc>
-          <w:tcPr>
-            <w:tcW w:w="1796" w:type="dxa"/>
-            <w:vMerge/>
-            <w:shd w:val="clear" w:color="auto" w:fill="E7E6E6" w:themeFill="background2"/>
-          </w:tcPr>
-          <w:p>
-            <w:pPr>
-              <w:spacing w:after="0" w:line="240" w:lineRule="auto"/>
-              <w:rPr>
-                <w:rFonts w:ascii="Arial" w:hAnsi="Arial"/>
-                <w:sz w:val="24"/>
-                <w:szCs w:val="24"/>
-              </w:rPr>
-            </w:pPr>
-          </w:p>
-        </w:tc>
-        <w:tc>
-          <w:tcPr>
-            <w:tcW w:w="2256" w:type="dxa"/>
-            <w:vMerge/>
-            <w:shd w:val="clear" w:color="auto" w:fill="F7CAAC" w:themeFill="accent2" w:themeFillTint="66"/>
-          </w:tcPr>
-          <w:p>
-            <w:pPr>
-              <w:spacing w:after="0" w:line="240" w:lineRule="auto"/>
-              <w:rPr>
-                <w:rFonts w:ascii="Arial" w:hAnsi="Arial"/>
-                <w:sz w:val="24"/>
-                <w:szCs w:val="24"/>
-              </w:rPr>
-            </w:pPr>
-          </w:p>
-        </w:tc>
-        <w:tc>
-          <w:tcPr>
-            <w:tcW w:w="2441" w:type="dxa"/>
-            <w:shd w:val="clear" w:color="auto" w:fill="F7CAAC" w:themeFill="accent2" w:themeFillTint="66"/>
-          </w:tcPr>
-          <w:p>
-            <w:pPr>
-              <w:spacing w:after="0" w:line="240" w:lineRule="auto"/>
-              <w:rPr>
-                <w:rFonts w:ascii="Arial" w:eastAsia="Arial" w:hAnsi="Arial" w:cs="Arial"/>
-                <w:sz w:val="24"/>
-                <w:szCs w:val="24"/>
-              </w:rPr>
-            </w:pPr>
-            <w:r>
-              <w:rPr>
-                <w:rFonts w:ascii="Arial" w:eastAsia="Arial" w:hAnsi="Arial" w:cs="Arial"/>
-                <w:sz w:val="24"/>
-                <w:szCs w:val="24"/>
-              </w:rPr>
-              <w:t>PGP-DONATE</w:t>
-            </w:r>
-          </w:p>
-        </w:tc>
-      </w:tr>
-      <w:tr>
-        <w:trPr>
-          <w:trHeight w:val="87"/>
-        </w:trPr>
-        <w:tc>
-          <w:tcPr>
-            <w:tcW w:w="2716" w:type="dxa"/>
-            <w:vMerge/>
-            <w:shd w:val="clear" w:color="auto" w:fill="E7E6E6" w:themeFill="background2"/>
-          </w:tcPr>
-          <w:p>
-            <w:pPr>
-              <w:spacing w:after="0" w:line="240" w:lineRule="auto"/>
-              <w:rPr>
-                <w:rFonts w:ascii="Arial" w:hAnsi="Arial"/>
-                <w:b/>
-                <w:bCs/>
-                <w:sz w:val="24"/>
-                <w:szCs w:val="24"/>
-              </w:rPr>
-            </w:pPr>
-          </w:p>
-        </w:tc>
-        <w:tc>
-          <w:tcPr>
-            <w:tcW w:w="1796" w:type="dxa"/>
-            <w:vMerge/>
-            <w:shd w:val="clear" w:color="auto" w:fill="E7E6E6" w:themeFill="background2"/>
-          </w:tcPr>
-          <w:p>
-            <w:pPr>
-              <w:spacing w:after="0" w:line="240" w:lineRule="auto"/>
-              <w:rPr>
-                <w:rFonts w:ascii="Arial" w:hAnsi="Arial"/>
-                <w:sz w:val="24"/>
-                <w:szCs w:val="24"/>
-              </w:rPr>
-            </w:pPr>
-          </w:p>
-        </w:tc>
-        <w:tc>
-          <w:tcPr>
-            <w:tcW w:w="2256" w:type="dxa"/>
-            <w:vMerge/>
-            <w:shd w:val="clear" w:color="auto" w:fill="ED7D31" w:themeFill="accent2"/>
-          </w:tcPr>
-          <w:p>
-            <w:pPr>
-              <w:spacing w:after="0" w:line="240" w:lineRule="auto"/>
-              <w:rPr>
-                <w:rFonts w:ascii="Arial" w:hAnsi="Arial"/>
-                <w:sz w:val="24"/>
-                <w:szCs w:val="24"/>
-              </w:rPr>
-            </w:pPr>
-          </w:p>
-        </w:tc>
-        <w:tc>
-          <w:tcPr>
-            <w:tcW w:w="2441" w:type="dxa"/>
-            <w:shd w:val="clear" w:color="auto" w:fill="F7CAAC" w:themeFill="accent2" w:themeFillTint="66"/>
-          </w:tcPr>
-          <w:p>
-            <w:pPr>
-              <w:spacing w:after="0" w:line="240" w:lineRule="auto"/>
-              <w:rPr>
-                <w:rFonts w:ascii="Arial" w:eastAsia="Arial" w:hAnsi="Arial" w:cs="Arial"/>
-                <w:sz w:val="24"/>
-                <w:szCs w:val="24"/>
-              </w:rPr>
-            </w:pPr>
-            <w:r>
-              <w:rPr>
-                <w:rFonts w:ascii="Arial" w:eastAsia="Arial" w:hAnsi="Arial" w:cs="Arial"/>
-                <w:color w:val="000000"/>
-                <w:sz w:val="24"/>
-                <w:szCs w:val="24"/>
-              </w:rPr>
-              <w:t>PGG-DONATE</w:t>
-            </w:r>
-          </w:p>
-        </w:tc>
-      </w:tr>
-      <w:tr>
-        <w:tc>
-          <w:tcPr>
-            <w:tcW w:w="2716" w:type="dxa"/>
-            <w:vMerge/>
-            <w:shd w:val="clear" w:color="auto" w:fill="E7E6E6" w:themeFill="background2"/>
-          </w:tcPr>
-          <w:p>
-            <w:pPr>
-              <w:spacing w:after="0" w:line="240" w:lineRule="auto"/>
-              <w:rPr>
-                <w:rFonts w:ascii="Arial" w:hAnsi="Arial"/>
-                <w:b/>
-                <w:bCs/>
-                <w:sz w:val="24"/>
-                <w:szCs w:val="24"/>
-              </w:rPr>
-            </w:pPr>
-          </w:p>
-        </w:tc>
-        <w:tc>
-          <w:tcPr>
-            <w:tcW w:w="1796" w:type="dxa"/>
-            <w:vMerge/>
-            <w:shd w:val="clear" w:color="auto" w:fill="E7E6E6" w:themeFill="background2"/>
-          </w:tcPr>
-          <w:p>
-            <w:pPr>
-              <w:spacing w:after="0" w:line="240" w:lineRule="auto"/>
-              <w:rPr>
-                <w:rFonts w:ascii="Arial" w:hAnsi="Arial"/>
-                <w:sz w:val="24"/>
-                <w:szCs w:val="24"/>
-              </w:rPr>
-            </w:pPr>
-          </w:p>
-        </w:tc>
-        <w:tc>
-          <w:tcPr>
-            <w:tcW w:w="2256" w:type="dxa"/>
-            <w:shd w:val="clear" w:color="auto" w:fill="E2EFD9" w:themeFill="accent6" w:themeFillTint="33"/>
-          </w:tcPr>
-          <w:p>
-            <w:pPr>
-              <w:spacing w:after="0" w:line="240" w:lineRule="auto"/>
-              <w:rPr>
-                <w:rFonts w:ascii="Arial" w:hAnsi="Arial"/>
-                <w:sz w:val="24"/>
-                <w:szCs w:val="24"/>
-              </w:rPr>
-            </w:pPr>
-          </w:p>
-          <w:p>
-            <w:pPr>
-              <w:spacing w:after="0" w:line="240" w:lineRule="auto"/>
-              <w:rPr>
-                <w:rFonts w:ascii="Arial" w:eastAsia="Arial" w:hAnsi="Arial" w:cs="Arial"/>
-                <w:sz w:val="24"/>
-                <w:szCs w:val="24"/>
-              </w:rPr>
-            </w:pPr>
-            <w:r>
-              <w:rPr>
-                <w:rFonts w:ascii="Arial" w:eastAsia="Arial" w:hAnsi="Arial" w:cs="Arial"/>
-                <w:sz w:val="24"/>
-                <w:szCs w:val="24"/>
-              </w:rPr>
-              <w:t>Requisito</w:t>
-            </w:r>
-          </w:p>
-        </w:tc>
-        <w:tc>
-          <w:tcPr>
-            <w:tcW w:w="2441" w:type="dxa"/>
-            <w:shd w:val="clear" w:color="auto" w:fill="E2EFD9" w:themeFill="accent6" w:themeFillTint="33"/>
-          </w:tcPr>
-          <w:p>
-            <w:pPr>
-              <w:spacing w:after="0" w:line="240" w:lineRule="auto"/>
-              <w:rPr>
-                <w:rFonts w:ascii="Arial" w:eastAsia="Arial" w:hAnsi="Arial" w:cs="Arial"/>
-                <w:sz w:val="24"/>
-                <w:szCs w:val="24"/>
-              </w:rPr>
-            </w:pPr>
-          </w:p>
-          <w:p>
-            <w:pPr>
-              <w:spacing w:after="0" w:line="240" w:lineRule="auto"/>
-              <w:rPr>
-                <w:rFonts w:ascii="Arial" w:eastAsia="Arial" w:hAnsi="Arial" w:cs="Arial"/>
-                <w:sz w:val="24"/>
-                <w:szCs w:val="24"/>
-              </w:rPr>
-            </w:pPr>
-            <w:r>
-              <w:rPr>
-                <w:rFonts w:ascii="Arial" w:eastAsia="Arial" w:hAnsi="Arial" w:cs="Arial"/>
-                <w:sz w:val="24"/>
-                <w:szCs w:val="24"/>
-              </w:rPr>
-              <w:t>DRS-DONATE</w:t>
-            </w:r>
-          </w:p>
-          <w:p>
-            <w:pPr>
-              <w:spacing w:after="0" w:line="240" w:lineRule="auto"/>
-            </w:pPr>
-          </w:p>
-        </w:tc>
-      </w:tr>
-      <w:tr>
-        <w:tc>
-          <w:tcPr>
-            <w:tcW w:w="2716" w:type="dxa"/>
-            <w:vMerge/>
-            <w:shd w:val="clear" w:color="auto" w:fill="E7E6E6" w:themeFill="background2"/>
-          </w:tcPr>
-          <w:p>
-            <w:pPr>
-              <w:spacing w:after="0" w:line="240" w:lineRule="auto"/>
-              <w:rPr>
-                <w:rFonts w:ascii="Arial" w:hAnsi="Arial"/>
-                <w:b/>
-                <w:bCs/>
-                <w:sz w:val="24"/>
-                <w:szCs w:val="24"/>
-              </w:rPr>
-            </w:pPr>
-          </w:p>
-        </w:tc>
-        <w:tc>
-          <w:tcPr>
-            <w:tcW w:w="1796" w:type="dxa"/>
-            <w:vMerge/>
-            <w:shd w:val="clear" w:color="auto" w:fill="E7E6E6" w:themeFill="background2"/>
-          </w:tcPr>
-          <w:p>
-            <w:pPr>
-              <w:spacing w:after="0" w:line="240" w:lineRule="auto"/>
-              <w:rPr>
-                <w:rFonts w:ascii="Arial" w:hAnsi="Arial"/>
-                <w:sz w:val="24"/>
-                <w:szCs w:val="24"/>
-              </w:rPr>
-            </w:pPr>
-          </w:p>
-        </w:tc>
-        <w:tc>
-          <w:tcPr>
-            <w:tcW w:w="2256" w:type="dxa"/>
-            <w:vMerge w:val="restart"/>
-            <w:shd w:val="clear" w:color="auto" w:fill="A8D08D" w:themeFill="accent6" w:themeFillTint="99"/>
-          </w:tcPr>
-          <w:p>
-            <w:pPr>
-              <w:spacing w:after="0" w:line="240" w:lineRule="auto"/>
-              <w:rPr>
-                <w:rFonts w:ascii="Arial" w:hAnsi="Arial"/>
-                <w:sz w:val="24"/>
-                <w:szCs w:val="24"/>
-              </w:rPr>
-            </w:pPr>
-          </w:p>
-          <w:p>
-            <w:pPr>
-              <w:spacing w:after="0" w:line="240" w:lineRule="auto"/>
-              <w:rPr>
-                <w:rFonts w:ascii="Arial" w:hAnsi="Arial"/>
-                <w:sz w:val="24"/>
-                <w:szCs w:val="24"/>
-              </w:rPr>
-            </w:pPr>
-            <w:r>
-              <w:rPr>
-                <w:rFonts w:ascii="Arial" w:hAnsi="Arial"/>
-                <w:sz w:val="24"/>
-                <w:szCs w:val="24"/>
-              </w:rPr>
-              <w:t>Monitoramento</w:t>
-            </w:r>
-          </w:p>
-        </w:tc>
-        <w:tc>
-          <w:tcPr>
-            <w:tcW w:w="2441" w:type="dxa"/>
-            <w:shd w:val="clear" w:color="auto" w:fill="A8D08D" w:themeFill="accent6" w:themeFillTint="99"/>
-          </w:tcPr>
-          <w:p>
-            <w:pPr>
-              <w:spacing w:after="0" w:line="240" w:lineRule="auto"/>
-              <w:rPr>
-                <w:rFonts w:ascii="Arial" w:eastAsia="Arial" w:hAnsi="Arial" w:cs="Arial"/>
-                <w:sz w:val="24"/>
-                <w:szCs w:val="24"/>
-              </w:rPr>
-            </w:pPr>
-            <w:r>
-              <w:rPr>
-                <w:rFonts w:ascii="Arial" w:eastAsia="Arial" w:hAnsi="Arial" w:cs="Arial"/>
-                <w:sz w:val="24"/>
-                <w:szCs w:val="24"/>
-              </w:rPr>
-              <w:t>RMS01-DONATE</w:t>
-            </w:r>
-          </w:p>
-        </w:tc>
-      </w:tr>
-      <w:tr>
-        <w:tc>
-          <w:tcPr>
-            <w:tcW w:w="2716" w:type="dxa"/>
-            <w:vMerge/>
-            <w:shd w:val="clear" w:color="auto" w:fill="E7E6E6" w:themeFill="background2"/>
-          </w:tcPr>
-          <w:p>
-            <w:pPr>
-              <w:spacing w:after="0" w:line="240" w:lineRule="auto"/>
-              <w:rPr>
-                <w:rFonts w:ascii="Arial" w:hAnsi="Arial"/>
-                <w:b/>
-                <w:bCs/>
-                <w:sz w:val="24"/>
-                <w:szCs w:val="24"/>
-              </w:rPr>
-            </w:pPr>
-          </w:p>
-        </w:tc>
-        <w:tc>
-          <w:tcPr>
-            <w:tcW w:w="1796" w:type="dxa"/>
-            <w:vMerge/>
-            <w:shd w:val="clear" w:color="auto" w:fill="E7E6E6" w:themeFill="background2"/>
-          </w:tcPr>
-          <w:p>
-            <w:pPr>
-              <w:spacing w:after="0" w:line="240" w:lineRule="auto"/>
-              <w:rPr>
-                <w:rFonts w:ascii="Arial" w:hAnsi="Arial"/>
-                <w:sz w:val="24"/>
-                <w:szCs w:val="24"/>
-              </w:rPr>
-            </w:pPr>
-          </w:p>
-        </w:tc>
-        <w:tc>
-          <w:tcPr>
-            <w:tcW w:w="2256" w:type="dxa"/>
-            <w:vMerge/>
-            <w:shd w:val="clear" w:color="auto" w:fill="A8D08D" w:themeFill="accent6" w:themeFillTint="99"/>
-          </w:tcPr>
-          <w:p>
-            <w:pPr>
-              <w:spacing w:after="0" w:line="240" w:lineRule="auto"/>
-              <w:rPr>
-                <w:rFonts w:ascii="Arial" w:hAnsi="Arial"/>
-                <w:sz w:val="24"/>
-                <w:szCs w:val="24"/>
-              </w:rPr>
-            </w:pPr>
-          </w:p>
-        </w:tc>
-        <w:tc>
-          <w:tcPr>
-            <w:tcW w:w="2441" w:type="dxa"/>
-            <w:shd w:val="clear" w:color="auto" w:fill="A8D08D" w:themeFill="accent6" w:themeFillTint="99"/>
-          </w:tcPr>
-          <w:p>
-            <w:pPr>
-              <w:spacing w:after="0" w:line="240" w:lineRule="auto"/>
-              <w:rPr>
-                <w:rFonts w:ascii="Arial" w:eastAsia="Arial" w:hAnsi="Arial" w:cs="Arial"/>
-                <w:sz w:val="24"/>
-                <w:szCs w:val="24"/>
-              </w:rPr>
-            </w:pPr>
-            <w:r>
-              <w:rPr>
-                <w:rFonts w:ascii="Arial" w:eastAsia="Arial" w:hAnsi="Arial" w:cs="Arial"/>
-                <w:sz w:val="24"/>
-                <w:szCs w:val="24"/>
-              </w:rPr>
-              <w:t>RMS02</w:t>
-            </w:r>
-            <w:r>
-              <w:rPr>
-                <w:rFonts w:ascii="Arial" w:eastAsia="Arial" w:hAnsi="Arial" w:cs="Arial"/>
-                <w:sz w:val="24"/>
-                <w:szCs w:val="24"/>
-              </w:rPr>
-              <w:t>-DONATE</w:t>
-            </w:r>
-          </w:p>
-        </w:tc>
-      </w:tr>
-      <w:tr>
-        <w:tc>
-          <w:tcPr>
-            <w:tcW w:w="2716" w:type="dxa"/>
-            <w:vMerge/>
-            <w:shd w:val="clear" w:color="auto" w:fill="E7E6E6" w:themeFill="background2"/>
-          </w:tcPr>
-          <w:p>
-            <w:pPr>
-              <w:spacing w:after="0" w:line="240" w:lineRule="auto"/>
-              <w:rPr>
-                <w:rFonts w:ascii="Arial" w:hAnsi="Arial"/>
-                <w:b/>
-                <w:bCs/>
-                <w:sz w:val="24"/>
-                <w:szCs w:val="24"/>
-              </w:rPr>
-            </w:pPr>
-          </w:p>
-        </w:tc>
-        <w:tc>
-          <w:tcPr>
-            <w:tcW w:w="1796" w:type="dxa"/>
-            <w:vMerge/>
-            <w:shd w:val="clear" w:color="auto" w:fill="E7E6E6" w:themeFill="background2"/>
-          </w:tcPr>
-          <w:p>
-            <w:pPr>
-              <w:spacing w:after="0" w:line="240" w:lineRule="auto"/>
-              <w:rPr>
-                <w:rFonts w:ascii="Arial" w:hAnsi="Arial"/>
-                <w:sz w:val="24"/>
-                <w:szCs w:val="24"/>
-              </w:rPr>
-            </w:pPr>
-          </w:p>
-        </w:tc>
-        <w:tc>
-          <w:tcPr>
-            <w:tcW w:w="2256" w:type="dxa"/>
-            <w:vMerge/>
-            <w:shd w:val="clear" w:color="auto" w:fill="A8D08D" w:themeFill="accent6" w:themeFillTint="99"/>
-          </w:tcPr>
-          <w:p>
-            <w:pPr>
-              <w:spacing w:after="0" w:line="240" w:lineRule="auto"/>
-              <w:rPr>
-                <w:rFonts w:ascii="Arial" w:hAnsi="Arial"/>
-                <w:sz w:val="24"/>
-                <w:szCs w:val="24"/>
-              </w:rPr>
-            </w:pPr>
-          </w:p>
-        </w:tc>
-        <w:tc>
-          <w:tcPr>
-            <w:tcW w:w="2441" w:type="dxa"/>
-            <w:shd w:val="clear" w:color="auto" w:fill="A8D08D" w:themeFill="accent6" w:themeFillTint="99"/>
-          </w:tcPr>
-          <w:p>
-            <w:pPr>
-              <w:spacing w:after="0" w:line="240" w:lineRule="auto"/>
-              <w:rPr>
-                <w:rFonts w:ascii="Arial" w:eastAsia="Arial" w:hAnsi="Arial" w:cs="Arial"/>
-                <w:sz w:val="24"/>
-                <w:szCs w:val="24"/>
-              </w:rPr>
-            </w:pPr>
-            <w:r>
-              <w:rPr>
-                <w:rFonts w:ascii="Arial" w:eastAsia="Arial" w:hAnsi="Arial" w:cs="Arial"/>
-                <w:sz w:val="24"/>
-                <w:szCs w:val="24"/>
-              </w:rPr>
-              <w:t>RMS03</w:t>
-            </w:r>
-            <w:r>
-              <w:rPr>
-                <w:rFonts w:ascii="Arial" w:eastAsia="Arial" w:hAnsi="Arial" w:cs="Arial"/>
-                <w:sz w:val="24"/>
-                <w:szCs w:val="24"/>
-              </w:rPr>
-              <w:t>-DONATE</w:t>
-            </w:r>
-          </w:p>
-        </w:tc>
-      </w:tr>
-    </w:tbl>
-    <w:p>
-      <w:pPr>
+    <w:p>
+      <w:pPr>
+        <w:pStyle w:val="PargrafodaLista"/>
         <w:spacing w:after="0"/>
-        <w:ind w:left="360"/>
+        <w:rPr>
+          <w:rFonts w:ascii="Arial" w:eastAsia="Arial" w:hAnsi="Arial" w:cs="Arial"/>
+          <w:sz w:val="24"/>
+          <w:szCs w:val="24"/>
+        </w:rPr>
+      </w:pPr>
+      <w:r>
+        <w:rPr>
+          <w:rFonts w:ascii="Arial" w:eastAsia="Arial" w:hAnsi="Arial" w:cs="Arial"/>
+          <w:noProof/>
+          <w:sz w:val="24"/>
+          <w:szCs w:val="24"/>
+          <w:lang w:eastAsia="pt-BR"/>
+        </w:rPr>
+        <w:drawing>
+          <wp:inline distT="0" distB="0" distL="0" distR="0" wp14:anchorId="29239CC5" wp14:editId="248E190F">
+            <wp:extent cx="5731510" cy="4689475"/>
+            <wp:effectExtent l="0" t="0" r="2540" b="0"/>
+            <wp:docPr id="1" name="Imagem 1"/>
+            <wp:cNvGraphicFramePr>
+              <a:graphicFrameLocks xmlns:a="http://schemas.openxmlformats.org/drawingml/2006/main" noChangeAspect="1"/>
+            </wp:cNvGraphicFramePr>
+            <a:graphic xmlns:a="http://schemas.openxmlformats.org/drawingml/2006/main">
+              <a:graphicData uri="http://schemas.openxmlformats.org/drawingml/2006/picture">
+                <pic:pic xmlns:pic="http://schemas.openxmlformats.org/drawingml/2006/picture">
+                  <pic:nvPicPr>
+                    <pic:cNvPr id="1" name="ads.png"/>
+                    <pic:cNvPicPr/>
+                  </pic:nvPicPr>
+                  <pic:blipFill>
+                    <a:blip r:embed="rId5">
+                      <a:extLst>
+                        <a:ext uri="{28A0092B-C50C-407E-A947-70E740481C1C}">
+                          <a14:useLocalDpi xmlns:a14="http://schemas.microsoft.com/office/drawing/2010/main" val="0"/>
+                        </a:ext>
+                      </a:extLst>
+                    </a:blip>
+                    <a:stretch>
+                      <a:fillRect/>
+                    </a:stretch>
+                  </pic:blipFill>
+                  <pic:spPr>
+                    <a:xfrm>
+                      <a:off x="0" y="0"/>
+                      <a:ext cx="5731510" cy="4689475"/>
+                    </a:xfrm>
+                    <a:prstGeom prst="rect">
+                      <a:avLst/>
+                    </a:prstGeom>
+                  </pic:spPr>
+                </pic:pic>
+              </a:graphicData>
+            </a:graphic>
+          </wp:inline>
+        </w:drawing>
+      </w:r>
+    </w:p>
+    <w:p>
+      <w:pPr>
+        <w:spacing w:after="0"/>
         <w:rPr>
           <w:rFonts w:ascii="Arial" w:eastAsia="Arial" w:hAnsi="Arial" w:cs="Arial"/>
           <w:sz w:val="24"/>
@@ -2792,6 +2018,7 @@
     <w:lsdException w:name="HTML Sample" w:semiHidden="1" w:unhideWhenUsed="1"/>
     <w:lsdException w:name="HTML Typewriter" w:semiHidden="1" w:unhideWhenUsed="1"/>
     <w:lsdException w:name="HTML Variable" w:semiHidden="1" w:unhideWhenUsed="1"/>
+    <w:lsdException w:name="Normal Table" w:semiHidden="1" w:unhideWhenUsed="1"/>
     <w:lsdException w:name="annotation subject" w:semiHidden="1" w:unhideWhenUsed="1"/>
     <w:lsdException w:name="No List" w:semiHidden="1" w:unhideWhenUsed="1"/>
     <w:lsdException w:name="Outline List 1" w:semiHidden="1" w:unhideWhenUsed="1"/>
@@ -2836,6 +2063,7 @@
     <w:lsdException w:name="Table Professional" w:semiHidden="1" w:unhideWhenUsed="1"/>
     <w:lsdException w:name="Table Subtle 1" w:semiHidden="1" w:unhideWhenUsed="1"/>
     <w:lsdException w:name="Table Subtle 2" w:semiHidden="1" w:unhideWhenUsed="1"/>
+    <w:lsdException w:name="Table Web 1" w:semiHidden="1" w:unhideWhenUsed="1"/>
     <w:lsdException w:name="Table Web 2" w:semiHidden="1" w:unhideWhenUsed="1"/>
     <w:lsdException w:name="Table Web 3" w:semiHidden="1" w:unhideWhenUsed="1"/>
     <w:lsdException w:name="Balloon Text" w:semiHidden="1" w:unhideWhenUsed="1"/>
@@ -3119,7 +2347,6 @@
     <w:rPr>
       <w:color w:val="000080"/>
       <w:u w:val="single"/>
-      <w:lang/>
     </w:rPr>
   </w:style>
   <w:style w:type="paragraph" w:styleId="Ttulo">

</xml_diff>